<commit_message>
Added new version of document
</commit_message>
<xml_diff>
--- a/Docs/2023_ACE_Template_Documentatie_Proiect_Diploma.docx
+++ b/Docs/2023_ACE_Template_Documentatie_Proiect_Diploma.docx
@@ -57,7 +57,7 @@
                   <v:path o:extrusionok="f" gradientshapeok="t" o:connecttype="rect"/>
                   <o:lock v:ext="edit" aspectratio="t"/>
                 </v:shapetype>
-                <v:shape id="Picture 3" o:spid="_x0000_i1025" type="#_x0000_t75" style="width:57pt;height:65.35pt;visibility:visible">
+                <v:shape id="Picture 3" o:spid="_x0000_i1025" type="#_x0000_t75" style="width:57pt;height:65.25pt;visibility:visible">
                   <v:imagedata r:id="rId8" o:title=""/>
                 </v:shape>
               </w:pict>
@@ -173,7 +173,7 @@
                 <w:noProof/>
               </w:rPr>
               <w:pict w14:anchorId="6B01153F">
-                <v:shape id="Picture 1" o:spid="_x0000_i1026" type="#_x0000_t75" style="width:65.35pt;height:67.85pt;visibility:visible">
+                <v:shape id="Picture 1" o:spid="_x0000_i1026" type="#_x0000_t75" style="width:65.25pt;height:67.5pt;visibility:visible">
                   <v:imagedata r:id="rId9" o:title=""/>
                 </v:shape>
               </w:pict>
@@ -505,7 +505,7 @@
                 <w:lang w:val="ro-RO"/>
               </w:rPr>
               <w:pict w14:anchorId="239913BD">
-                <v:shape id="_x0000_i1027" type="#_x0000_t75" style="width:57pt;height:65.35pt;visibility:visible">
+                <v:shape id="_x0000_i1027" type="#_x0000_t75" style="width:57pt;height:65.25pt;visibility:visible">
                   <v:imagedata r:id="rId8" o:title=""/>
                 </v:shape>
               </w:pict>
@@ -613,7 +613,7 @@
                 <w:noProof/>
               </w:rPr>
               <w:pict w14:anchorId="42970B42">
-                <v:shape id="_x0000_i1028" type="#_x0000_t75" style="width:65.35pt;height:67.85pt;visibility:visible">
+                <v:shape id="_x0000_i1028" type="#_x0000_t75" style="width:65.25pt;height:68.25pt;visibility:visible">
                   <v:imagedata r:id="rId9" o:title=""/>
                 </v:shape>
               </w:pict>
@@ -1861,7 +1861,7 @@
                 <w:lang w:val="ro-RO"/>
               </w:rPr>
               <w:pict w14:anchorId="3797B566">
-                <v:shape id="Picture 6" o:spid="_x0000_i1029" type="#_x0000_t75" style="width:51.2pt;height:51.2pt;visibility:visible">
+                <v:shape id="Picture 6" o:spid="_x0000_i1029" type="#_x0000_t75" style="width:51pt;height:51pt;visibility:visible">
                   <v:imagedata r:id="rId9" o:title=""/>
                 </v:shape>
               </w:pict>
@@ -3037,7 +3037,7 @@
               </w:rPr>
               <w:lastRenderedPageBreak/>
               <w:pict w14:anchorId="5216DC66">
-                <v:shape id="Picture 7" o:spid="_x0000_i1030" type="#_x0000_t75" style="width:51.2pt;height:51.2pt;visibility:visible">
+                <v:shape id="Picture 7" o:spid="_x0000_i1030" type="#_x0000_t75" style="width:51pt;height:51pt;visibility:visible">
                   <v:imagedata r:id="rId9" o:title=""/>
                 </v:shape>
               </w:pict>
@@ -13963,15 +13963,29 @@
         </w:rPr>
         <w:t>.[</w:t>
       </w:r>
-      <w:hyperlink w:anchor="BAR06" w:history="1">
-        <w:r>
-          <w:rPr>
-            <w:rStyle w:val="Hyperlink"/>
-            <w:lang w:val="ro-RO"/>
-          </w:rPr>
-          <w:t>BAR06</w:t>
-        </w:r>
-      </w:hyperlink>
+      <w:r>
+        <w:fldChar w:fldCharType="begin"/>
+      </w:r>
+      <w:r>
+        <w:instrText>HYPERLINK \l "BAR06"</w:instrText>
+      </w:r>
+      <w:r>
+        <w:fldChar w:fldCharType="separate"/>
+      </w:r>
+      <w:r>
+        <w:rPr>
+          <w:rStyle w:val="Hyperlink"/>
+          <w:lang w:val="ro-RO"/>
+        </w:rPr>
+        <w:t>BAR06</w:t>
+      </w:r>
+      <w:r>
+        <w:rPr>
+          <w:rStyle w:val="Hyperlink"/>
+          <w:lang w:val="ro-RO"/>
+        </w:rPr>
+        <w:fldChar w:fldCharType="end"/>
+      </w:r>
       <w:r>
         <w:rPr>
           <w:lang w:val="ro-RO"/>
@@ -14061,15 +14075,29 @@
         </w:rPr>
         <w:t>[</w:t>
       </w:r>
-      <w:hyperlink w:anchor="ESPD23" w:history="1">
-        <w:r>
-          <w:rPr>
-            <w:rStyle w:val="Hyperlink"/>
-            <w:lang w:val="ro-RO"/>
-          </w:rPr>
-          <w:t>ESPD23</w:t>
-        </w:r>
-      </w:hyperlink>
+      <w:r>
+        <w:fldChar w:fldCharType="begin"/>
+      </w:r>
+      <w:r>
+        <w:instrText>HYPERLINK \l "ESPD23"</w:instrText>
+      </w:r>
+      <w:r>
+        <w:fldChar w:fldCharType="separate"/>
+      </w:r>
+      <w:r>
+        <w:rPr>
+          <w:rStyle w:val="Hyperlink"/>
+          <w:lang w:val="ro-RO"/>
+        </w:rPr>
+        <w:t>ESPD23</w:t>
+      </w:r>
+      <w:r>
+        <w:rPr>
+          <w:rStyle w:val="Hyperlink"/>
+          <w:lang w:val="ro-RO"/>
+        </w:rPr>
+        <w:fldChar w:fldCharType="end"/>
+      </w:r>
       <w:r>
         <w:rPr>
           <w:lang w:val="ro-RO"/>
@@ -14145,15 +14173,29 @@
         </w:rPr>
         <w:t>[</w:t>
       </w:r>
-      <w:hyperlink w:anchor="ESPT23" w:history="1">
-        <w:r>
-          <w:rPr>
-            <w:rStyle w:val="Hyperlink"/>
-            <w:lang w:val="ro-RO"/>
-          </w:rPr>
-          <w:t>ESPT23</w:t>
-        </w:r>
-      </w:hyperlink>
+      <w:r>
+        <w:fldChar w:fldCharType="begin"/>
+      </w:r>
+      <w:r>
+        <w:instrText>HYPERLINK \l "ESPT23"</w:instrText>
+      </w:r>
+      <w:r>
+        <w:fldChar w:fldCharType="separate"/>
+      </w:r>
+      <w:r>
+        <w:rPr>
+          <w:rStyle w:val="Hyperlink"/>
+          <w:lang w:val="ro-RO"/>
+        </w:rPr>
+        <w:t>ESPT23</w:t>
+      </w:r>
+      <w:r>
+        <w:rPr>
+          <w:rStyle w:val="Hyperlink"/>
+          <w:lang w:val="ro-RO"/>
+        </w:rPr>
+        <w:fldChar w:fldCharType="end"/>
+      </w:r>
       <w:r>
         <w:rPr>
           <w:lang w:val="ro-RO"/>
@@ -14319,15 +14361,29 @@
         </w:rPr>
         <w:t>[</w:t>
       </w:r>
-      <w:hyperlink w:anchor="ESPD23" w:history="1">
-        <w:r>
-          <w:rPr>
-            <w:rStyle w:val="Hyperlink"/>
-            <w:lang w:val="ro-RO"/>
-          </w:rPr>
-          <w:t>ESPD23</w:t>
-        </w:r>
-      </w:hyperlink>
+      <w:r>
+        <w:fldChar w:fldCharType="begin"/>
+      </w:r>
+      <w:r>
+        <w:instrText>HYPERLINK \l "ESPD23"</w:instrText>
+      </w:r>
+      <w:r>
+        <w:fldChar w:fldCharType="separate"/>
+      </w:r>
+      <w:r>
+        <w:rPr>
+          <w:rStyle w:val="Hyperlink"/>
+          <w:lang w:val="ro-RO"/>
+        </w:rPr>
+        <w:t>ESPD23</w:t>
+      </w:r>
+      <w:r>
+        <w:rPr>
+          <w:rStyle w:val="Hyperlink"/>
+          <w:lang w:val="ro-RO"/>
+        </w:rPr>
+        <w:fldChar w:fldCharType="end"/>
+      </w:r>
       <w:r>
         <w:rPr>
           <w:lang w:val="ro-RO"/>
@@ -14678,15 +14734,29 @@
         </w:rPr>
         <w:t>.[</w:t>
       </w:r>
-      <w:hyperlink w:anchor="ARDU23" w:history="1">
-        <w:r>
-          <w:rPr>
-            <w:rStyle w:val="Hyperlink"/>
-            <w:lang w:val="ro-RO"/>
-          </w:rPr>
-          <w:t>ARDU23</w:t>
-        </w:r>
-      </w:hyperlink>
+      <w:r>
+        <w:fldChar w:fldCharType="begin"/>
+      </w:r>
+      <w:r>
+        <w:instrText>HYPERLINK \l "ARDU23"</w:instrText>
+      </w:r>
+      <w:r>
+        <w:fldChar w:fldCharType="separate"/>
+      </w:r>
+      <w:r>
+        <w:rPr>
+          <w:rStyle w:val="Hyperlink"/>
+          <w:lang w:val="ro-RO"/>
+        </w:rPr>
+        <w:t>ARDU23</w:t>
+      </w:r>
+      <w:r>
+        <w:rPr>
+          <w:rStyle w:val="Hyperlink"/>
+          <w:lang w:val="ro-RO"/>
+        </w:rPr>
+        <w:fldChar w:fldCharType="end"/>
+      </w:r>
       <w:r>
         <w:rPr>
           <w:lang w:val="ro-RO"/>
@@ -14714,15 +14784,29 @@
         </w:rPr>
         <w:t>.[</w:t>
       </w:r>
-      <w:hyperlink w:anchor="MICR15" w:history="1">
-        <w:r>
-          <w:rPr>
-            <w:rStyle w:val="Hyperlink"/>
-            <w:lang w:val="ro-RO"/>
-          </w:rPr>
-          <w:t>MICR15</w:t>
-        </w:r>
-      </w:hyperlink>
+      <w:r>
+        <w:fldChar w:fldCharType="begin"/>
+      </w:r>
+      <w:r>
+        <w:instrText>HYPERLINK \l "MICR15"</w:instrText>
+      </w:r>
+      <w:r>
+        <w:fldChar w:fldCharType="separate"/>
+      </w:r>
+      <w:r>
+        <w:rPr>
+          <w:rStyle w:val="Hyperlink"/>
+          <w:lang w:val="ro-RO"/>
+        </w:rPr>
+        <w:t>MICR15</w:t>
+      </w:r>
+      <w:r>
+        <w:rPr>
+          <w:rStyle w:val="Hyperlink"/>
+          <w:lang w:val="ro-RO"/>
+        </w:rPr>
+        <w:fldChar w:fldCharType="end"/>
+      </w:r>
       <w:r>
         <w:rPr>
           <w:lang w:val="ro-RO"/>
@@ -15525,15 +15609,29 @@
         </w:rPr>
         <w:t>.[</w:t>
       </w:r>
-      <w:hyperlink w:anchor="ALLA21" w:history="1">
-        <w:r>
-          <w:rPr>
-            <w:rStyle w:val="Hyperlink"/>
-            <w:lang w:val="ro-RO"/>
-          </w:rPr>
-          <w:t>ALLA21</w:t>
-        </w:r>
-      </w:hyperlink>
+      <w:r>
+        <w:fldChar w:fldCharType="begin"/>
+      </w:r>
+      <w:r>
+        <w:instrText>HYPERLINK \l "ALLA21"</w:instrText>
+      </w:r>
+      <w:r>
+        <w:fldChar w:fldCharType="separate"/>
+      </w:r>
+      <w:r>
+        <w:rPr>
+          <w:rStyle w:val="Hyperlink"/>
+          <w:lang w:val="ro-RO"/>
+        </w:rPr>
+        <w:t>ALLA21</w:t>
+      </w:r>
+      <w:r>
+        <w:rPr>
+          <w:rStyle w:val="Hyperlink"/>
+          <w:lang w:val="ro-RO"/>
+        </w:rPr>
+        <w:fldChar w:fldCharType="end"/>
+      </w:r>
       <w:r>
         <w:rPr>
           <w:lang w:val="ro-RO"/>
@@ -15677,15 +15775,29 @@
         </w:rPr>
         <w:t>.[</w:t>
       </w:r>
-      <w:hyperlink w:anchor="ALLG22" w:history="1">
-        <w:r>
-          <w:rPr>
-            <w:rStyle w:val="Hyperlink"/>
-            <w:lang w:val="ro-RO"/>
-          </w:rPr>
-          <w:t>ALLG22</w:t>
-        </w:r>
-      </w:hyperlink>
+      <w:r>
+        <w:fldChar w:fldCharType="begin"/>
+      </w:r>
+      <w:r>
+        <w:instrText>HYPERLINK \l "ALLG22"</w:instrText>
+      </w:r>
+      <w:r>
+        <w:fldChar w:fldCharType="separate"/>
+      </w:r>
+      <w:r>
+        <w:rPr>
+          <w:rStyle w:val="Hyperlink"/>
+          <w:lang w:val="ro-RO"/>
+        </w:rPr>
+        <w:t>ALLG22</w:t>
+      </w:r>
+      <w:r>
+        <w:rPr>
+          <w:rStyle w:val="Hyperlink"/>
+          <w:lang w:val="ro-RO"/>
+        </w:rPr>
+        <w:fldChar w:fldCharType="end"/>
+      </w:r>
       <w:r>
         <w:rPr>
           <w:lang w:val="ro-RO"/>
@@ -16057,15 +16169,29 @@
         </w:rPr>
         <w:t>.[</w:t>
       </w:r>
-      <w:hyperlink w:anchor="KEYE20" w:history="1">
-        <w:r>
-          <w:rPr>
-            <w:rStyle w:val="Hyperlink"/>
-            <w:lang w:val="ro-RO"/>
-          </w:rPr>
-          <w:t>KEYE20</w:t>
-        </w:r>
-      </w:hyperlink>
+      <w:r>
+        <w:fldChar w:fldCharType="begin"/>
+      </w:r>
+      <w:r>
+        <w:instrText>HYPERLINK \l "KEYE20"</w:instrText>
+      </w:r>
+      <w:r>
+        <w:fldChar w:fldCharType="separate"/>
+      </w:r>
+      <w:r>
+        <w:rPr>
+          <w:rStyle w:val="Hyperlink"/>
+          <w:lang w:val="ro-RO"/>
+        </w:rPr>
+        <w:t>KEYE20</w:t>
+      </w:r>
+      <w:r>
+        <w:rPr>
+          <w:rStyle w:val="Hyperlink"/>
+          <w:lang w:val="ro-RO"/>
+        </w:rPr>
+        <w:fldChar w:fldCharType="end"/>
+      </w:r>
       <w:r>
         <w:rPr>
           <w:lang w:val="ro-RO"/>
@@ -16150,12 +16276,12 @@
         <w:rPr>
           <w:lang w:val="ro-RO"/>
         </w:rPr>
-      </w:r>
-      <w:r>
-        <w:rPr>
-          <w:lang w:val="ro-RO"/>
-        </w:rPr>
         <w:instrText xml:space="preserve"> \* MERGEFORMAT </w:instrText>
+      </w:r>
+      <w:r>
+        <w:rPr>
+          <w:lang w:val="ro-RO"/>
+        </w:rPr>
       </w:r>
       <w:r>
         <w:rPr>
@@ -16301,15 +16427,29 @@
         </w:rPr>
         <w:t>.[</w:t>
       </w:r>
-      <w:hyperlink w:anchor="ROBO23" w:history="1">
-        <w:r>
-          <w:rPr>
-            <w:rStyle w:val="Hyperlink"/>
-            <w:lang w:val="ro-RO"/>
-          </w:rPr>
-          <w:t>ROBO23</w:t>
-        </w:r>
-      </w:hyperlink>
+      <w:r>
+        <w:fldChar w:fldCharType="begin"/>
+      </w:r>
+      <w:r>
+        <w:instrText>HYPERLINK \l "ROBO23"</w:instrText>
+      </w:r>
+      <w:r>
+        <w:fldChar w:fldCharType="separate"/>
+      </w:r>
+      <w:r>
+        <w:rPr>
+          <w:rStyle w:val="Hyperlink"/>
+          <w:lang w:val="ro-RO"/>
+        </w:rPr>
+        <w:t>ROBO23</w:t>
+      </w:r>
+      <w:r>
+        <w:rPr>
+          <w:rStyle w:val="Hyperlink"/>
+          <w:lang w:val="ro-RO"/>
+        </w:rPr>
+        <w:fldChar w:fldCharType="end"/>
+      </w:r>
       <w:r>
         <w:rPr>
           <w:lang w:val="ro-RO"/>
@@ -16439,15 +16579,29 @@
         </w:rPr>
         <w:t>.[</w:t>
       </w:r>
-      <w:hyperlink w:anchor="TEXA19" w:history="1">
-        <w:r>
-          <w:rPr>
-            <w:rStyle w:val="Hyperlink"/>
-            <w:lang w:val="ro-RO"/>
-          </w:rPr>
-          <w:t>TEXA19</w:t>
-        </w:r>
-      </w:hyperlink>
+      <w:r>
+        <w:fldChar w:fldCharType="begin"/>
+      </w:r>
+      <w:r>
+        <w:instrText>HYPERLINK \l "TEXA19"</w:instrText>
+      </w:r>
+      <w:r>
+        <w:fldChar w:fldCharType="separate"/>
+      </w:r>
+      <w:r>
+        <w:rPr>
+          <w:rStyle w:val="Hyperlink"/>
+          <w:lang w:val="ro-RO"/>
+        </w:rPr>
+        <w:t>TEXA19</w:t>
+      </w:r>
+      <w:r>
+        <w:rPr>
+          <w:rStyle w:val="Hyperlink"/>
+          <w:lang w:val="ro-RO"/>
+        </w:rPr>
+        <w:fldChar w:fldCharType="end"/>
+      </w:r>
       <w:r>
         <w:rPr>
           <w:lang w:val="ro-RO"/>
@@ -17123,15 +17277,29 @@
         </w:rPr>
         <w:t>[</w:t>
       </w:r>
-      <w:hyperlink w:anchor="PROD24" w:history="1">
-        <w:r>
-          <w:rPr>
-            <w:rStyle w:val="Hyperlink"/>
-            <w:lang w:val="ro-RO"/>
-          </w:rPr>
-          <w:t>PROD24</w:t>
-        </w:r>
-      </w:hyperlink>
+      <w:r>
+        <w:fldChar w:fldCharType="begin"/>
+      </w:r>
+      <w:r>
+        <w:instrText>HYPERLINK \l "PROD24"</w:instrText>
+      </w:r>
+      <w:r>
+        <w:fldChar w:fldCharType="separate"/>
+      </w:r>
+      <w:r>
+        <w:rPr>
+          <w:rStyle w:val="Hyperlink"/>
+          <w:lang w:val="ro-RO"/>
+        </w:rPr>
+        <w:t>PROD24</w:t>
+      </w:r>
+      <w:r>
+        <w:rPr>
+          <w:rStyle w:val="Hyperlink"/>
+          <w:lang w:val="ro-RO"/>
+        </w:rPr>
+        <w:fldChar w:fldCharType="end"/>
+      </w:r>
       <w:r>
         <w:rPr>
           <w:lang w:val="ro-RO"/>
@@ -17355,15 +17523,29 @@
         </w:rPr>
         <w:t>.[</w:t>
       </w:r>
-      <w:hyperlink w:anchor="SOLD24" w:history="1">
-        <w:r>
-          <w:rPr>
-            <w:rStyle w:val="Hyperlink"/>
-            <w:lang w:val="ro-RO"/>
-          </w:rPr>
-          <w:t>SOLD24</w:t>
-        </w:r>
-      </w:hyperlink>
+      <w:r>
+        <w:fldChar w:fldCharType="begin"/>
+      </w:r>
+      <w:r>
+        <w:instrText>HYPERLINK \l "SOLD24"</w:instrText>
+      </w:r>
+      <w:r>
+        <w:fldChar w:fldCharType="separate"/>
+      </w:r>
+      <w:r>
+        <w:rPr>
+          <w:rStyle w:val="Hyperlink"/>
+          <w:lang w:val="ro-RO"/>
+        </w:rPr>
+        <w:t>SOLD24</w:t>
+      </w:r>
+      <w:r>
+        <w:rPr>
+          <w:rStyle w:val="Hyperlink"/>
+          <w:lang w:val="ro-RO"/>
+        </w:rPr>
+        <w:fldChar w:fldCharType="end"/>
+      </w:r>
       <w:r>
         <w:rPr>
           <w:lang w:val="ro-RO"/>
@@ -18017,15 +18199,29 @@
         </w:rPr>
         <w:t>[</w:t>
       </w:r>
-      <w:hyperlink w:anchor="AXE14" w:history="1">
-        <w:r>
-          <w:rPr>
-            <w:rStyle w:val="Hyperlink"/>
-            <w:lang w:val="ro-RO"/>
-          </w:rPr>
-          <w:t>AXE14</w:t>
-        </w:r>
-      </w:hyperlink>
+      <w:r>
+        <w:fldChar w:fldCharType="begin"/>
+      </w:r>
+      <w:r>
+        <w:instrText>HYPERLINK \l "AXE14"</w:instrText>
+      </w:r>
+      <w:r>
+        <w:fldChar w:fldCharType="separate"/>
+      </w:r>
+      <w:r>
+        <w:rPr>
+          <w:rStyle w:val="Hyperlink"/>
+          <w:lang w:val="ro-RO"/>
+        </w:rPr>
+        <w:t>AXE14</w:t>
+      </w:r>
+      <w:r>
+        <w:rPr>
+          <w:rStyle w:val="Hyperlink"/>
+          <w:lang w:val="ro-RO"/>
+        </w:rPr>
+        <w:fldChar w:fldCharType="end"/>
+      </w:r>
       <w:r>
         <w:rPr>
           <w:lang w:val="ro-RO"/>
@@ -18322,15 +18518,29 @@
         </w:rPr>
         <w:t>[</w:t>
       </w:r>
-      <w:hyperlink w:anchor="ESP25" w:history="1">
-        <w:r>
-          <w:rPr>
-            <w:rStyle w:val="Hyperlink"/>
-            <w:lang w:val="ro-RO"/>
-          </w:rPr>
-          <w:t>ESP25</w:t>
-        </w:r>
-      </w:hyperlink>
+      <w:r>
+        <w:fldChar w:fldCharType="begin"/>
+      </w:r>
+      <w:r>
+        <w:instrText>HYPERLINK \l "ESP25"</w:instrText>
+      </w:r>
+      <w:r>
+        <w:fldChar w:fldCharType="separate"/>
+      </w:r>
+      <w:r>
+        <w:rPr>
+          <w:rStyle w:val="Hyperlink"/>
+          <w:lang w:val="ro-RO"/>
+        </w:rPr>
+        <w:t>ESP25</w:t>
+      </w:r>
+      <w:r>
+        <w:rPr>
+          <w:rStyle w:val="Hyperlink"/>
+          <w:lang w:val="ro-RO"/>
+        </w:rPr>
+        <w:fldChar w:fldCharType="end"/>
+      </w:r>
       <w:r>
         <w:rPr>
           <w:lang w:val="ro-RO"/>
@@ -19746,13 +19956,7 @@
         <w:rPr>
           <w:lang w:val="ro-RO"/>
         </w:rPr>
-        <w:t xml:space="preserve"> and </w:t>
-      </w:r>
-      <w:r>
-        <w:rPr>
-          <w:lang w:val="ro-RO"/>
-        </w:rPr>
-        <w:t>Adafruit_SSD1306</w:t>
+        <w:t xml:space="preserve"> and Adafruit_SSD1306</w:t>
       </w:r>
     </w:p>
     <w:p>
@@ -20405,13 +20609,7 @@
         <w:rPr>
           <w:lang w:val="ro-RO"/>
         </w:rPr>
-        <w:t>Software</w:t>
-      </w:r>
-      <w:r>
-        <w:rPr>
-          <w:lang w:val="ro-RO"/>
-        </w:rPr>
-        <w:t xml:space="preserve"> Implementation</w:t>
+        <w:t>Software Implementation</w:t>
       </w:r>
     </w:p>
     <w:p>
@@ -20432,7 +20630,7 @@
         <w:rPr>
           <w:lang w:val="ro-RO"/>
         </w:rPr>
-        <w:t xml:space="preserve">handles a specific function to ensure clarity, maintainability, and responsiveness. </w:t>
+        <w:t>handles a specific function to ensure clarity, maintainability, and responsiveness.</w:t>
       </w:r>
     </w:p>
     <w:p>
@@ -20458,6 +20656,1570 @@
     </w:p>
     <w:p>
       <w:pPr>
+        <w:ind w:firstLine="720"/>
+        <w:jc w:val="both"/>
+        <w:rPr>
+          <w:lang w:val="ro-RO"/>
+        </w:rPr>
+      </w:pPr>
+      <w:r>
+        <w:rPr>
+          <w:lang w:val="ro-RO"/>
+        </w:rPr>
+        <w:t xml:space="preserve">The Remote_Glove software block handles </w:t>
+      </w:r>
+      <w:r>
+        <w:rPr>
+          <w:lang w:val="ro-RO"/>
+        </w:rPr>
+        <w:t>sensor</w:t>
+      </w:r>
+      <w:r>
+        <w:rPr>
+          <w:lang w:val="ro-RO"/>
+        </w:rPr>
+        <w:t xml:space="preserve"> reading through the </w:t>
+      </w:r>
+      <w:r>
+        <w:rPr>
+          <w:i/>
+          <w:iCs/>
+          <w:lang w:val="ro-RO"/>
+        </w:rPr>
+        <w:t>gyro.cpp</w:t>
+      </w:r>
+      <w:r>
+        <w:rPr>
+          <w:i/>
+          <w:iCs/>
+          <w:lang w:val="ro-RO"/>
+        </w:rPr>
+        <w:t xml:space="preserve"> </w:t>
+      </w:r>
+      <w:r>
+        <w:rPr>
+          <w:lang w:val="ro-RO"/>
+        </w:rPr>
+        <w:t>software module. This module is responsible for initializing the IMU MPU9250 accelerometer, gyroscope</w:t>
+      </w:r>
+      <w:r>
+        <w:rPr>
+          <w:lang w:val="ro-RO"/>
+        </w:rPr>
+        <w:t>,</w:t>
+      </w:r>
+      <w:r>
+        <w:rPr>
+          <w:lang w:val="ro-RO"/>
+        </w:rPr>
+        <w:t xml:space="preserve"> and magnetometer sensor and reading its information cyclically from the registers.</w:t>
+      </w:r>
+      <w:r>
+        <w:rPr>
+          <w:lang w:val="ro-RO"/>
+        </w:rPr>
+        <w:t xml:space="preserve"> Communication with the module is realized by using </w:t>
+      </w:r>
+      <w:r>
+        <w:rPr>
+          <w:lang w:val="ro-RO"/>
+        </w:rPr>
+        <w:t xml:space="preserve">the </w:t>
+      </w:r>
+      <w:r>
+        <w:rPr>
+          <w:lang w:val="ro-RO"/>
+        </w:rPr>
+        <w:t xml:space="preserve">I2C interface provided by the </w:t>
+      </w:r>
+      <w:r>
+        <w:rPr>
+          <w:i/>
+          <w:iCs/>
+          <w:lang w:val="ro-RO"/>
+        </w:rPr>
+        <w:t>Wire.h</w:t>
+      </w:r>
+      <w:r>
+        <w:rPr>
+          <w:i/>
+          <w:iCs/>
+          <w:lang w:val="ro-RO"/>
+        </w:rPr>
+        <w:t xml:space="preserve"> </w:t>
+      </w:r>
+      <w:r>
+        <w:rPr>
+          <w:lang w:val="ro-RO"/>
+        </w:rPr>
+        <w:t xml:space="preserve">library. </w:t>
+      </w:r>
+    </w:p>
+    <w:p>
+      <w:pPr>
+        <w:ind w:firstLine="720"/>
+        <w:jc w:val="both"/>
+        <w:rPr>
+          <w:lang w:val="ro-RO"/>
+        </w:rPr>
+      </w:pPr>
+      <w:r>
+        <w:rPr>
+          <w:lang w:val="ro-RO"/>
+        </w:rPr>
+        <w:t xml:space="preserve">MPU9250 accelerometer data can be </w:t>
+      </w:r>
+      <w:r>
+        <w:rPr>
+          <w:lang w:val="ro-RO"/>
+        </w:rPr>
+        <w:t>accessed</w:t>
+      </w:r>
+      <w:r>
+        <w:rPr>
+          <w:lang w:val="ro-RO"/>
+        </w:rPr>
+        <w:t xml:space="preserve"> </w:t>
+      </w:r>
+      <w:r>
+        <w:rPr>
+          <w:lang w:val="ro-RO"/>
+        </w:rPr>
+        <w:t>by performing 16-bit read operations on registers 0x3B (X-axis data), 0x3D (Y-axis data), and 0x3F (Z-axis data). For this, a special function dedicated to reading 16-bit registers was created.</w:t>
+      </w:r>
+    </w:p>
+    <w:p>
+      <w:pPr>
+        <w:ind w:firstLine="720"/>
+        <w:jc w:val="both"/>
+        <w:rPr>
+          <w:lang w:val="ro-RO"/>
+        </w:rPr>
+      </w:pPr>
+      <w:r>
+        <w:rPr>
+          <w:noProof/>
+          <w:lang w:val="ro-RO"/>
+        </w:rPr>
+        <w:lastRenderedPageBreak/>
+        <w:drawing>
+          <wp:inline distT="0" distB="0" distL="0" distR="0" wp14:anchorId="437FFA90" wp14:editId="4A5A0C77">
+            <wp:extent cx="3662704" cy="1659662"/>
+            <wp:effectExtent l="0" t="0" r="0" b="0"/>
+            <wp:docPr id="10" name="Picture 10"/>
+            <wp:cNvGraphicFramePr>
+              <a:graphicFrameLocks xmlns:a="http://schemas.openxmlformats.org/drawingml/2006/main" noChangeAspect="1"/>
+            </wp:cNvGraphicFramePr>
+            <a:graphic xmlns:a="http://schemas.openxmlformats.org/drawingml/2006/main">
+              <a:graphicData uri="http://schemas.openxmlformats.org/drawingml/2006/picture">
+                <pic:pic xmlns:pic="http://schemas.openxmlformats.org/drawingml/2006/picture">
+                  <pic:nvPicPr>
+                    <pic:cNvPr id="1" name=""/>
+                    <pic:cNvPicPr/>
+                  </pic:nvPicPr>
+                  <pic:blipFill>
+                    <a:blip r:embed="rId25"/>
+                    <a:stretch>
+                      <a:fillRect/>
+                    </a:stretch>
+                  </pic:blipFill>
+                  <pic:spPr>
+                    <a:xfrm>
+                      <a:off x="0" y="0"/>
+                      <a:ext cx="3688692" cy="1671438"/>
+                    </a:xfrm>
+                    <a:prstGeom prst="rect">
+                      <a:avLst/>
+                    </a:prstGeom>
+                  </pic:spPr>
+                </pic:pic>
+              </a:graphicData>
+            </a:graphic>
+          </wp:inline>
+        </w:drawing>
+      </w:r>
+    </w:p>
+    <w:p>
+      <w:pPr>
+        <w:ind w:firstLine="720"/>
+        <w:jc w:val="both"/>
+        <w:rPr>
+          <w:lang w:val="ro-RO"/>
+        </w:rPr>
+      </w:pPr>
+      <w:r>
+        <w:rPr>
+          <w:lang w:val="ro-RO"/>
+        </w:rPr>
+        <w:t xml:space="preserve">The function </w:t>
+      </w:r>
+      <w:r>
+        <w:rPr>
+          <w:i/>
+          <w:iCs/>
+          <w:lang w:val="ro-RO"/>
+        </w:rPr>
+        <w:t xml:space="preserve">readMPURegister16 </w:t>
+      </w:r>
+      <w:r>
+        <w:rPr>
+          <w:lang w:val="ro-RO"/>
+        </w:rPr>
+        <w:t xml:space="preserve">is called especially for reading accelerometer data raw register values. </w:t>
+      </w:r>
+    </w:p>
+    <w:p>
+      <w:pPr>
+        <w:ind w:firstLine="720"/>
+        <w:jc w:val="both"/>
+        <w:rPr>
+          <w:lang w:val="ro-RO"/>
+        </w:rPr>
+      </w:pPr>
+      <w:r>
+        <w:rPr>
+          <w:lang w:val="ro-RO"/>
+        </w:rPr>
+        <w:t xml:space="preserve">After raw register data is read from the registers, a series of mathematical formulas are applied in order to transform raw data into actual roll and pitch inclination percentages. </w:t>
+      </w:r>
+    </w:p>
+    <w:p>
+      <w:pPr>
+        <w:ind w:firstLine="720"/>
+        <w:jc w:val="both"/>
+        <w:rPr>
+          <w:lang w:val="ro-RO"/>
+        </w:rPr>
+      </w:pPr>
+      <w:r>
+        <w:rPr>
+          <w:lang w:val="ro-RO"/>
+        </w:rPr>
+        <w:t xml:space="preserve">The first step is transforming raw data into </w:t>
+      </w:r>
+      <w:r>
+        <w:rPr>
+          <w:i/>
+          <w:iCs/>
+          <w:lang w:val="ro-RO"/>
+        </w:rPr>
+        <w:t>g</w:t>
+      </w:r>
+      <w:r>
+        <w:rPr>
+          <w:i/>
+          <w:iCs/>
+          <w:lang w:val="ro-RO"/>
+        </w:rPr>
+        <w:t>-</w:t>
+      </w:r>
+      <w:r>
+        <w:rPr>
+          <w:i/>
+          <w:iCs/>
+          <w:lang w:val="ro-RO"/>
+        </w:rPr>
+        <w:t>units</w:t>
+      </w:r>
+      <w:r>
+        <w:rPr>
+          <w:lang w:val="ro-RO"/>
+        </w:rPr>
+        <w:t xml:space="preserve">, which refer to the acceleration relative to the acceleration due to gravity on Earth. For the sensor raw data, 16384 </w:t>
+      </w:r>
+      <w:r>
+        <w:rPr>
+          <w:lang w:val="ro-RO"/>
+        </w:rPr>
+        <w:t>corresponds to</w:t>
+      </w:r>
+      <w:r>
+        <w:rPr>
+          <w:lang w:val="ro-RO"/>
+        </w:rPr>
+        <w:t xml:space="preserve"> </w:t>
+      </w:r>
+      <w:r>
+        <w:rPr>
+          <w:lang w:val="ro-RO"/>
+        </w:rPr>
+        <w:t>1g</w:t>
+      </w:r>
+      <w:r>
+        <w:rPr>
+          <w:lang w:val="ro-RO"/>
+        </w:rPr>
+        <w:t>;</w:t>
+      </w:r>
+      <w:r>
+        <w:rPr>
+          <w:lang w:val="ro-RO"/>
+        </w:rPr>
+        <w:t xml:space="preserve"> thus, by applying the following formula</w:t>
+      </w:r>
+      <w:r>
+        <w:rPr>
+          <w:lang w:val="ro-RO"/>
+        </w:rPr>
+        <w:t>,</w:t>
+      </w:r>
+      <w:r>
+        <w:rPr>
+          <w:lang w:val="ro-RO"/>
+        </w:rPr>
+        <w:t xml:space="preserve"> we can transform the register values into real </w:t>
+      </w:r>
+      <w:r>
+        <w:rPr>
+          <w:i/>
+          <w:iCs/>
+          <w:lang w:val="ro-RO"/>
+        </w:rPr>
+        <w:t>g units</w:t>
+      </w:r>
+      <w:r>
+        <w:rPr>
+          <w:lang w:val="ro-RO"/>
+        </w:rPr>
+        <w:t>.</w:t>
+      </w:r>
+    </w:p>
+    <w:p>
+      <w:pPr>
+        <w:ind w:firstLine="720"/>
+        <w:jc w:val="both"/>
+        <w:rPr>
+          <w:lang w:val="ro-RO"/>
+        </w:rPr>
+      </w:pPr>
+      <m:oMathPara>
+        <m:oMath>
+          <m:r>
+            <w:rPr>
+              <w:rFonts w:ascii="Cambria Math" w:hAnsi="Cambria Math"/>
+              <w:lang w:val="ro-RO"/>
+            </w:rPr>
+            <m:t>g_units_data=</m:t>
+          </m:r>
+          <m:f>
+            <m:fPr>
+              <m:ctrlPr>
+                <w:rPr>
+                  <w:rFonts w:ascii="Cambria Math" w:hAnsi="Cambria Math"/>
+                  <w:i/>
+                  <w:lang w:val="ro-RO"/>
+                </w:rPr>
+              </m:ctrlPr>
+            </m:fPr>
+            <m:num>
+              <m:r>
+                <w:rPr>
+                  <w:rFonts w:ascii="Cambria Math" w:hAnsi="Cambria Math"/>
+                  <w:lang w:val="ro-RO"/>
+                </w:rPr>
+                <m:t>raw_register_data</m:t>
+              </m:r>
+            </m:num>
+            <m:den>
+              <m:r>
+                <w:rPr>
+                  <w:rFonts w:ascii="Cambria Math" w:hAnsi="Cambria Math"/>
+                  <w:lang w:val="ro-RO"/>
+                </w:rPr>
+                <m:t>16384</m:t>
+              </m:r>
+            </m:den>
+          </m:f>
+        </m:oMath>
+      </m:oMathPara>
+    </w:p>
+    <w:p>
+      <w:pPr>
+        <w:jc w:val="both"/>
+        <w:rPr>
+          <w:lang w:val="ro-RO"/>
+        </w:rPr>
+      </w:pPr>
+      <w:r>
+        <w:rPr>
+          <w:lang w:val="ro-RO"/>
+        </w:rPr>
+        <w:tab/>
+        <w:t>The next step is to determine the roll and pitch of the glove. Roll is the rotation of the sensor around its X-axis (left or right), and pitch is the rotation around the Y-axis (forward or backward). These angles describe the orientation of the glove in 3D space and are essential for translating hand gestures into movement commands for the vehicle.</w:t>
+      </w:r>
+      <w:r>
+        <w:rPr>
+          <w:lang w:val="ro-RO"/>
+        </w:rPr>
+        <w:t xml:space="preserve"> First</w:t>
+      </w:r>
+      <w:r>
+        <w:rPr>
+          <w:lang w:val="ro-RO"/>
+        </w:rPr>
+        <w:t>,</w:t>
+      </w:r>
+      <w:r>
+        <w:rPr>
+          <w:lang w:val="ro-RO"/>
+        </w:rPr>
+        <w:t xml:space="preserve"> we need to determine the combined acceleration in the plane perpendicular to the remaining axis</w:t>
+      </w:r>
+      <w:r>
+        <w:rPr>
+          <w:lang w:val="ro-RO"/>
+        </w:rPr>
+        <w:t>, which is determined by the following formula.</w:t>
+      </w:r>
+    </w:p>
+    <w:p>
+      <w:pPr>
+        <w:ind w:firstLine="720"/>
+        <w:jc w:val="both"/>
+        <w:rPr>
+          <w:lang w:val="ro-RO"/>
+        </w:rPr>
+      </w:pPr>
+      <m:oMathPara>
+        <m:oMath>
+          <m:sSub>
+            <m:sSubPr>
+              <m:ctrlPr>
+                <w:rPr>
+                  <w:rStyle w:val="vlist-s"/>
+                  <w:rFonts w:ascii="Cambria Math" w:hAnsi="Cambria Math"/>
+                </w:rPr>
+              </m:ctrlPr>
+            </m:sSubPr>
+            <m:e>
+              <m:sSub>
+                <m:sSubPr>
+                  <m:ctrlPr>
+                    <w:rPr>
+                      <w:rStyle w:val="mord"/>
+                      <w:rFonts w:ascii="Cambria Math" w:hAnsi="Cambria Math"/>
+                    </w:rPr>
+                  </m:ctrlPr>
+                </m:sSubPr>
+                <m:e>
+                  <m:r>
+                    <m:rPr>
+                      <m:sty m:val="p"/>
+                    </m:rPr>
+                    <w:rPr>
+                      <w:rStyle w:val="mord"/>
+                      <w:rFonts w:ascii="Cambria Math" w:hAnsi="Cambria Math"/>
+                    </w:rPr>
+                    <m:t>a</m:t>
+                  </m:r>
+                </m:e>
+                <m:sub>
+                  <m:r>
+                    <m:rPr>
+                      <m:sty m:val="p"/>
+                    </m:rPr>
+                    <w:rPr>
+                      <w:rStyle w:val="mrel"/>
+                      <w:rFonts w:ascii="Cambria Math" w:hAnsi="Cambria Math" w:cs="Cambria Math"/>
+                    </w:rPr>
+                    <m:t>⊥</m:t>
+                  </m:r>
+                </m:sub>
+              </m:sSub>
+            </m:e>
+            <m:sub>
+              <m:r>
+                <m:rPr>
+                  <m:sty m:val="p"/>
+                </m:rPr>
+                <w:rPr>
+                  <w:rStyle w:val="vlist-s"/>
+                  <w:rFonts w:ascii="Cambria Math" w:hAnsi="Cambria Math"/>
+                </w:rPr>
+                <m:t>y</m:t>
+              </m:r>
+            </m:sub>
+          </m:sSub>
+          <m:r>
+            <m:rPr>
+              <m:sty m:val="p"/>
+            </m:rPr>
+            <w:rPr>
+              <w:rStyle w:val="vlist-s"/>
+              <w:rFonts w:ascii="Cambria Math" w:hAnsi="Cambria Math"/>
+            </w:rPr>
+            <m:t>​</m:t>
+          </m:r>
+          <m:r>
+            <m:rPr>
+              <m:sty m:val="p"/>
+            </m:rPr>
+            <w:rPr>
+              <w:rStyle w:val="vlist-s"/>
+              <w:rFonts w:ascii="Cambria Math"/>
+            </w:rPr>
+            <m:t xml:space="preserve">= </m:t>
+          </m:r>
+          <m:rad>
+            <m:radPr>
+              <m:degHide m:val="1"/>
+              <m:ctrlPr>
+                <w:rPr>
+                  <w:rFonts w:ascii="Cambria Math" w:hAnsi="Cambria Math"/>
+                  <w:i/>
+                  <w:lang w:val="ro-RO"/>
+                </w:rPr>
+              </m:ctrlPr>
+            </m:radPr>
+            <m:deg/>
+            <m:e>
+              <m:sSubSup>
+                <m:sSubSupPr>
+                  <m:ctrlPr>
+                    <w:rPr>
+                      <w:rFonts w:ascii="Cambria Math" w:hAnsi="Cambria Math"/>
+                      <w:i/>
+                      <w:lang w:val="ro-RO"/>
+                    </w:rPr>
+                  </m:ctrlPr>
+                </m:sSubSupPr>
+                <m:e>
+                  <m:r>
+                    <w:rPr>
+                      <w:rFonts w:ascii="Cambria Math" w:hAnsi="Cambria Math"/>
+                      <w:lang w:val="ro-RO"/>
+                    </w:rPr>
+                    <m:t>x</m:t>
+                  </m:r>
+                </m:e>
+                <m:sub>
+                  <m:r>
+                    <w:rPr>
+                      <w:rFonts w:ascii="Cambria Math" w:hAnsi="Cambria Math"/>
+                      <w:lang w:val="ro-RO"/>
+                    </w:rPr>
+                    <m:t>g</m:t>
+                  </m:r>
+                </m:sub>
+                <m:sup>
+                  <m:r>
+                    <w:rPr>
+                      <w:rFonts w:ascii="Cambria Math" w:hAnsi="Cambria Math"/>
+                      <w:lang w:val="ro-RO"/>
+                    </w:rPr>
+                    <m:t>2</m:t>
+                  </m:r>
+                </m:sup>
+              </m:sSubSup>
+              <m:r>
+                <w:rPr>
+                  <w:rFonts w:ascii="Cambria Math" w:hAnsi="Cambria Math"/>
+                  <w:lang w:val="ro-RO"/>
+                </w:rPr>
+                <m:t>+</m:t>
+              </m:r>
+              <m:sSubSup>
+                <m:sSubSupPr>
+                  <m:ctrlPr>
+                    <w:rPr>
+                      <w:rFonts w:ascii="Cambria Math" w:hAnsi="Cambria Math"/>
+                      <w:i/>
+                      <w:lang w:val="ro-RO"/>
+                    </w:rPr>
+                  </m:ctrlPr>
+                </m:sSubSupPr>
+                <m:e>
+                  <m:r>
+                    <w:rPr>
+                      <w:rFonts w:ascii="Cambria Math" w:hAnsi="Cambria Math"/>
+                      <w:lang w:val="ro-RO"/>
+                    </w:rPr>
+                    <m:t>z</m:t>
+                  </m:r>
+                </m:e>
+                <m:sub>
+                  <m:r>
+                    <w:rPr>
+                      <w:rFonts w:ascii="Cambria Math" w:hAnsi="Cambria Math"/>
+                      <w:lang w:val="ro-RO"/>
+                    </w:rPr>
+                    <m:t>g</m:t>
+                  </m:r>
+                </m:sub>
+                <m:sup>
+                  <m:r>
+                    <w:rPr>
+                      <w:rFonts w:ascii="Cambria Math" w:hAnsi="Cambria Math"/>
+                      <w:lang w:val="ro-RO"/>
+                    </w:rPr>
+                    <m:t>2</m:t>
+                  </m:r>
+                </m:sup>
+              </m:sSubSup>
+            </m:e>
+          </m:rad>
+          <m:r>
+            <w:rPr>
+              <w:rFonts w:ascii="Cambria Math" w:hAnsi="Cambria Math"/>
+              <w:lang w:val="ro-RO"/>
+            </w:rPr>
+            <m:t xml:space="preserve">                 </m:t>
+          </m:r>
+          <m:sSub>
+            <m:sSubPr>
+              <m:ctrlPr>
+                <w:rPr>
+                  <w:rStyle w:val="vlist-s"/>
+                  <w:rFonts w:ascii="Cambria Math" w:hAnsi="Cambria Math"/>
+                </w:rPr>
+              </m:ctrlPr>
+            </m:sSubPr>
+            <m:e>
+              <m:sSub>
+                <m:sSubPr>
+                  <m:ctrlPr>
+                    <w:rPr>
+                      <w:rStyle w:val="mord"/>
+                      <w:rFonts w:ascii="Cambria Math" w:hAnsi="Cambria Math"/>
+                    </w:rPr>
+                  </m:ctrlPr>
+                </m:sSubPr>
+                <m:e>
+                  <m:r>
+                    <m:rPr>
+                      <m:sty m:val="p"/>
+                    </m:rPr>
+                    <w:rPr>
+                      <w:rStyle w:val="mord"/>
+                      <w:rFonts w:ascii="Cambria Math" w:hAnsi="Cambria Math"/>
+                    </w:rPr>
+                    <m:t>a</m:t>
+                  </m:r>
+                </m:e>
+                <m:sub>
+                  <m:r>
+                    <m:rPr>
+                      <m:sty m:val="p"/>
+                    </m:rPr>
+                    <w:rPr>
+                      <w:rStyle w:val="mrel"/>
+                      <w:rFonts w:ascii="Cambria Math" w:hAnsi="Cambria Math" w:cs="Cambria Math"/>
+                    </w:rPr>
+                    <m:t>⊥</m:t>
+                  </m:r>
+                </m:sub>
+              </m:sSub>
+            </m:e>
+            <m:sub>
+              <m:r>
+                <m:rPr>
+                  <m:sty m:val="p"/>
+                </m:rPr>
+                <w:rPr>
+                  <w:rStyle w:val="vlist-s"/>
+                  <w:rFonts w:ascii="Cambria Math" w:hAnsi="Cambria Math"/>
+                </w:rPr>
+                <m:t>x</m:t>
+              </m:r>
+            </m:sub>
+          </m:sSub>
+          <m:r>
+            <w:rPr>
+              <w:rStyle w:val="vlist-s"/>
+              <w:rFonts w:ascii="Cambria Math" w:hAnsi="Cambria Math"/>
+            </w:rPr>
+            <m:t>=</m:t>
+          </m:r>
+          <m:rad>
+            <m:radPr>
+              <m:degHide m:val="1"/>
+              <m:ctrlPr>
+                <w:rPr>
+                  <w:rFonts w:ascii="Cambria Math" w:hAnsi="Cambria Math"/>
+                  <w:i/>
+                  <w:lang w:val="ro-RO"/>
+                </w:rPr>
+              </m:ctrlPr>
+            </m:radPr>
+            <m:deg/>
+            <m:e>
+              <m:sSubSup>
+                <m:sSubSupPr>
+                  <m:ctrlPr>
+                    <w:rPr>
+                      <w:rFonts w:ascii="Cambria Math" w:hAnsi="Cambria Math"/>
+                      <w:i/>
+                      <w:lang w:val="ro-RO"/>
+                    </w:rPr>
+                  </m:ctrlPr>
+                </m:sSubSupPr>
+                <m:e>
+                  <m:r>
+                    <w:rPr>
+                      <w:rFonts w:ascii="Cambria Math" w:hAnsi="Cambria Math"/>
+                      <w:lang w:val="ro-RO"/>
+                    </w:rPr>
+                    <m:t>y</m:t>
+                  </m:r>
+                </m:e>
+                <m:sub>
+                  <m:r>
+                    <w:rPr>
+                      <w:rFonts w:ascii="Cambria Math" w:hAnsi="Cambria Math"/>
+                      <w:lang w:val="ro-RO"/>
+                    </w:rPr>
+                    <m:t>g</m:t>
+                  </m:r>
+                </m:sub>
+                <m:sup>
+                  <m:r>
+                    <w:rPr>
+                      <w:rFonts w:ascii="Cambria Math" w:hAnsi="Cambria Math"/>
+                      <w:lang w:val="ro-RO"/>
+                    </w:rPr>
+                    <m:t>2</m:t>
+                  </m:r>
+                </m:sup>
+              </m:sSubSup>
+              <m:r>
+                <w:rPr>
+                  <w:rFonts w:ascii="Cambria Math" w:hAnsi="Cambria Math"/>
+                  <w:lang w:val="ro-RO"/>
+                </w:rPr>
+                <m:t>+</m:t>
+              </m:r>
+              <m:sSubSup>
+                <m:sSubSupPr>
+                  <m:ctrlPr>
+                    <w:rPr>
+                      <w:rFonts w:ascii="Cambria Math" w:hAnsi="Cambria Math"/>
+                      <w:i/>
+                      <w:lang w:val="ro-RO"/>
+                    </w:rPr>
+                  </m:ctrlPr>
+                </m:sSubSupPr>
+                <m:e>
+                  <m:r>
+                    <w:rPr>
+                      <w:rFonts w:ascii="Cambria Math" w:hAnsi="Cambria Math"/>
+                      <w:lang w:val="ro-RO"/>
+                    </w:rPr>
+                    <m:t>z</m:t>
+                  </m:r>
+                </m:e>
+                <m:sub>
+                  <m:r>
+                    <w:rPr>
+                      <w:rFonts w:ascii="Cambria Math" w:hAnsi="Cambria Math"/>
+                      <w:lang w:val="ro-RO"/>
+                    </w:rPr>
+                    <m:t>g</m:t>
+                  </m:r>
+                </m:sub>
+                <m:sup>
+                  <m:r>
+                    <w:rPr>
+                      <w:rFonts w:ascii="Cambria Math" w:hAnsi="Cambria Math"/>
+                      <w:lang w:val="ro-RO"/>
+                    </w:rPr>
+                    <m:t>2</m:t>
+                  </m:r>
+                </m:sup>
+              </m:sSubSup>
+            </m:e>
+          </m:rad>
+        </m:oMath>
+      </m:oMathPara>
+    </w:p>
+    <w:p>
+      <w:pPr>
+        <w:ind w:firstLine="720"/>
+        <w:jc w:val="both"/>
+        <w:rPr>
+          <w:lang w:val="ro-RO"/>
+        </w:rPr>
+      </w:pPr>
+      <w:r>
+        <w:rPr>
+          <w:lang w:val="ro-RO"/>
+        </w:rPr>
+        <w:t xml:space="preserve">In order to determine the tilt </w:t>
+      </w:r>
+      <w:r>
+        <w:rPr>
+          <w:lang w:val="ro-RO"/>
+        </w:rPr>
+        <w:t>ratio</w:t>
+      </w:r>
+      <w:r>
+        <w:rPr>
+          <w:lang w:val="ro-RO"/>
+        </w:rPr>
+        <w:t xml:space="preserve"> we need to apply the following formulas:</w:t>
+      </w:r>
+    </w:p>
+    <w:p>
+      <w:pPr>
+        <w:ind w:firstLine="720"/>
+        <w:jc w:val="both"/>
+        <w:rPr>
+          <w:lang w:val="ro-RO"/>
+        </w:rPr>
+      </w:pPr>
+      <m:oMathPara>
+        <m:oMath>
+          <m:sSub>
+            <m:sSubPr>
+              <m:ctrlPr>
+                <w:rPr>
+                  <w:rFonts w:ascii="Cambria Math" w:hAnsi="Cambria Math"/>
+                  <w:i/>
+                  <w:lang w:val="ro-RO"/>
+                </w:rPr>
+              </m:ctrlPr>
+            </m:sSubPr>
+            <m:e>
+              <m:r>
+                <w:rPr>
+                  <w:rFonts w:ascii="Cambria Math" w:hAnsi="Cambria Math"/>
+                  <w:lang w:val="ro-RO"/>
+                </w:rPr>
+                <m:t>R</m:t>
+              </m:r>
+            </m:e>
+            <m:sub>
+              <m:r>
+                <w:rPr>
+                  <w:rFonts w:ascii="Cambria Math" w:hAnsi="Cambria Math"/>
+                  <w:lang w:val="ro-RO"/>
+                </w:rPr>
+                <m:t>y</m:t>
+              </m:r>
+            </m:sub>
+          </m:sSub>
+          <m:r>
+            <w:rPr>
+              <w:rFonts w:ascii="Cambria Math" w:hAnsi="Cambria Math"/>
+              <w:lang w:val="ro-RO"/>
+            </w:rPr>
+            <m:t xml:space="preserve">= </m:t>
+          </m:r>
+          <m:f>
+            <m:fPr>
+              <m:ctrlPr>
+                <w:rPr>
+                  <w:rFonts w:ascii="Cambria Math" w:hAnsi="Cambria Math"/>
+                  <w:i/>
+                  <w:lang w:val="ro-RO"/>
+                </w:rPr>
+              </m:ctrlPr>
+            </m:fPr>
+            <m:num>
+              <m:sSub>
+                <m:sSubPr>
+                  <m:ctrlPr>
+                    <w:rPr>
+                      <w:rFonts w:ascii="Cambria Math" w:hAnsi="Cambria Math"/>
+                      <w:i/>
+                      <w:lang w:val="ro-RO"/>
+                    </w:rPr>
+                  </m:ctrlPr>
+                </m:sSubPr>
+                <m:e>
+                  <m:r>
+                    <w:rPr>
+                      <w:rFonts w:ascii="Cambria Math" w:hAnsi="Cambria Math"/>
+                      <w:lang w:val="ro-RO"/>
+                    </w:rPr>
+                    <m:t>y</m:t>
+                  </m:r>
+                </m:e>
+                <m:sub>
+                  <m:r>
+                    <w:rPr>
+                      <w:rFonts w:ascii="Cambria Math" w:hAnsi="Cambria Math"/>
+                      <w:lang w:val="ro-RO"/>
+                    </w:rPr>
+                    <m:t>g</m:t>
+                  </m:r>
+                </m:sub>
+              </m:sSub>
+            </m:num>
+            <m:den>
+              <m:sSub>
+                <m:sSubPr>
+                  <m:ctrlPr>
+                    <w:rPr>
+                      <w:rStyle w:val="vlist-s"/>
+                      <w:rFonts w:ascii="Cambria Math" w:hAnsi="Cambria Math"/>
+                    </w:rPr>
+                  </m:ctrlPr>
+                </m:sSubPr>
+                <m:e>
+                  <m:sSub>
+                    <m:sSubPr>
+                      <m:ctrlPr>
+                        <w:rPr>
+                          <w:rStyle w:val="mord"/>
+                          <w:rFonts w:ascii="Cambria Math" w:hAnsi="Cambria Math"/>
+                        </w:rPr>
+                      </m:ctrlPr>
+                    </m:sSubPr>
+                    <m:e>
+                      <m:r>
+                        <m:rPr>
+                          <m:sty m:val="p"/>
+                        </m:rPr>
+                        <w:rPr>
+                          <w:rStyle w:val="mord"/>
+                          <w:rFonts w:ascii="Cambria Math" w:hAnsi="Cambria Math"/>
+                        </w:rPr>
+                        <m:t>a</m:t>
+                      </m:r>
+                    </m:e>
+                    <m:sub>
+                      <m:r>
+                        <m:rPr>
+                          <m:sty m:val="p"/>
+                        </m:rPr>
+                        <w:rPr>
+                          <w:rStyle w:val="mrel"/>
+                          <w:rFonts w:ascii="Cambria Math" w:hAnsi="Cambria Math" w:cs="Cambria Math"/>
+                        </w:rPr>
+                        <m:t>⊥</m:t>
+                      </m:r>
+                    </m:sub>
+                  </m:sSub>
+                </m:e>
+                <m:sub>
+                  <m:r>
+                    <m:rPr>
+                      <m:sty m:val="p"/>
+                    </m:rPr>
+                    <w:rPr>
+                      <w:rStyle w:val="vlist-s"/>
+                      <w:rFonts w:ascii="Cambria Math" w:hAnsi="Cambria Math"/>
+                    </w:rPr>
+                    <m:t>x</m:t>
+                  </m:r>
+                </m:sub>
+              </m:sSub>
+            </m:den>
+          </m:f>
+          <m:sSub>
+            <m:sSubPr>
+              <m:ctrlPr>
+                <w:rPr>
+                  <w:rFonts w:ascii="Cambria Math" w:hAnsi="Cambria Math"/>
+                  <w:i/>
+                  <w:lang w:val="ro-RO"/>
+                </w:rPr>
+              </m:ctrlPr>
+            </m:sSubPr>
+            <m:e>
+              <m:r>
+                <w:rPr>
+                  <w:rFonts w:ascii="Cambria Math" w:hAnsi="Cambria Math"/>
+                  <w:lang w:val="ro-RO"/>
+                </w:rPr>
+                <m:t xml:space="preserve">                        R</m:t>
+              </m:r>
+            </m:e>
+            <m:sub>
+              <m:r>
+                <w:rPr>
+                  <w:rFonts w:ascii="Cambria Math" w:hAnsi="Cambria Math"/>
+                  <w:lang w:val="ro-RO"/>
+                </w:rPr>
+                <m:t>x</m:t>
+              </m:r>
+            </m:sub>
+          </m:sSub>
+          <m:r>
+            <w:rPr>
+              <w:rFonts w:ascii="Cambria Math" w:hAnsi="Cambria Math"/>
+              <w:lang w:val="ro-RO"/>
+            </w:rPr>
+            <m:t xml:space="preserve">= </m:t>
+          </m:r>
+          <m:f>
+            <m:fPr>
+              <m:ctrlPr>
+                <w:rPr>
+                  <w:rFonts w:ascii="Cambria Math" w:hAnsi="Cambria Math"/>
+                  <w:i/>
+                  <w:lang w:val="ro-RO"/>
+                </w:rPr>
+              </m:ctrlPr>
+            </m:fPr>
+            <m:num>
+              <m:r>
+                <w:rPr>
+                  <w:rFonts w:ascii="Cambria Math" w:hAnsi="Cambria Math"/>
+                  <w:lang w:val="ro-RO"/>
+                </w:rPr>
+                <m:t>-</m:t>
+              </m:r>
+              <m:sSub>
+                <m:sSubPr>
+                  <m:ctrlPr>
+                    <w:rPr>
+                      <w:rFonts w:ascii="Cambria Math" w:hAnsi="Cambria Math"/>
+                      <w:i/>
+                      <w:lang w:val="ro-RO"/>
+                    </w:rPr>
+                  </m:ctrlPr>
+                </m:sSubPr>
+                <m:e>
+                  <m:r>
+                    <w:rPr>
+                      <w:rFonts w:ascii="Cambria Math" w:hAnsi="Cambria Math"/>
+                      <w:lang w:val="ro-RO"/>
+                    </w:rPr>
+                    <m:t>x</m:t>
+                  </m:r>
+                </m:e>
+                <m:sub>
+                  <m:r>
+                    <w:rPr>
+                      <w:rFonts w:ascii="Cambria Math" w:hAnsi="Cambria Math"/>
+                      <w:lang w:val="ro-RO"/>
+                    </w:rPr>
+                    <m:t>g</m:t>
+                  </m:r>
+                </m:sub>
+              </m:sSub>
+            </m:num>
+            <m:den>
+              <m:sSub>
+                <m:sSubPr>
+                  <m:ctrlPr>
+                    <w:rPr>
+                      <w:rStyle w:val="vlist-s"/>
+                      <w:rFonts w:ascii="Cambria Math" w:hAnsi="Cambria Math"/>
+                    </w:rPr>
+                  </m:ctrlPr>
+                </m:sSubPr>
+                <m:e>
+                  <m:sSub>
+                    <m:sSubPr>
+                      <m:ctrlPr>
+                        <w:rPr>
+                          <w:rStyle w:val="mord"/>
+                          <w:rFonts w:ascii="Cambria Math" w:hAnsi="Cambria Math"/>
+                        </w:rPr>
+                      </m:ctrlPr>
+                    </m:sSubPr>
+                    <m:e>
+                      <m:r>
+                        <m:rPr>
+                          <m:sty m:val="p"/>
+                        </m:rPr>
+                        <w:rPr>
+                          <w:rStyle w:val="mord"/>
+                          <w:rFonts w:ascii="Cambria Math" w:hAnsi="Cambria Math"/>
+                        </w:rPr>
+                        <m:t>a</m:t>
+                      </m:r>
+                    </m:e>
+                    <m:sub>
+                      <m:r>
+                        <m:rPr>
+                          <m:sty m:val="p"/>
+                        </m:rPr>
+                        <w:rPr>
+                          <w:rStyle w:val="mrel"/>
+                          <w:rFonts w:ascii="Cambria Math" w:hAnsi="Cambria Math" w:cs="Cambria Math"/>
+                        </w:rPr>
+                        <m:t>⊥</m:t>
+                      </m:r>
+                    </m:sub>
+                  </m:sSub>
+                </m:e>
+                <m:sub>
+                  <m:r>
+                    <m:rPr>
+                      <m:sty m:val="p"/>
+                    </m:rPr>
+                    <w:rPr>
+                      <w:rStyle w:val="vlist-s"/>
+                      <w:rFonts w:ascii="Cambria Math" w:hAnsi="Cambria Math"/>
+                    </w:rPr>
+                    <m:t>x</m:t>
+                  </m:r>
+                </m:sub>
+              </m:sSub>
+            </m:den>
+          </m:f>
+        </m:oMath>
+      </m:oMathPara>
+    </w:p>
+    <w:p>
+      <w:pPr>
+        <w:ind w:firstLine="720"/>
+        <w:jc w:val="both"/>
+        <w:rPr>
+          <w:lang w:val="ro-RO"/>
+        </w:rPr>
+      </w:pPr>
+      <w:r>
+        <w:rPr>
+          <w:lang w:val="ro-RO"/>
+        </w:rPr>
+        <w:t>And to determine the angle in radians and transform it in</w:t>
+      </w:r>
+      <w:r>
+        <w:rPr>
+          <w:lang w:val="ro-RO"/>
+        </w:rPr>
+        <w:t>to</w:t>
+      </w:r>
+      <w:r>
+        <w:rPr>
+          <w:lang w:val="ro-RO"/>
+        </w:rPr>
+        <w:t xml:space="preserve"> degrees we can apply the formula:</w:t>
+      </w:r>
+    </w:p>
+    <w:p>
+      <w:pPr>
+        <w:ind w:firstLine="720"/>
+        <w:jc w:val="both"/>
+        <w:rPr>
+          <w:lang w:val="ro-RO"/>
+        </w:rPr>
+      </w:pPr>
+      <m:oMathPara>
+        <m:oMath>
+          <m:r>
+            <w:rPr>
+              <w:rFonts w:ascii="Cambria Math" w:hAnsi="Cambria Math"/>
+              <w:lang w:val="ro-RO"/>
+            </w:rPr>
+            <m:t>roll°=</m:t>
+          </m:r>
+          <m:func>
+            <m:funcPr>
+              <m:ctrlPr>
+                <w:rPr>
+                  <w:rFonts w:ascii="Cambria Math" w:hAnsi="Cambria Math"/>
+                  <w:i/>
+                  <w:lang w:val="ro-RO"/>
+                </w:rPr>
+              </m:ctrlPr>
+            </m:funcPr>
+            <m:fName>
+              <m:r>
+                <w:rPr>
+                  <w:rFonts w:ascii="Cambria Math" w:hAnsi="Cambria Math"/>
+                  <w:lang w:val="ro-RO"/>
+                </w:rPr>
+                <m:t>arctan</m:t>
+              </m:r>
+            </m:fName>
+            <m:e>
+              <m:d>
+                <m:dPr>
+                  <m:ctrlPr>
+                    <w:rPr>
+                      <w:rFonts w:ascii="Cambria Math" w:hAnsi="Cambria Math"/>
+                      <w:i/>
+                      <w:lang w:val="ro-RO"/>
+                    </w:rPr>
+                  </m:ctrlPr>
+                </m:dPr>
+                <m:e>
+                  <m:sSub>
+                    <m:sSubPr>
+                      <m:ctrlPr>
+                        <w:rPr>
+                          <w:rFonts w:ascii="Cambria Math" w:hAnsi="Cambria Math"/>
+                          <w:i/>
+                          <w:lang w:val="ro-RO"/>
+                        </w:rPr>
+                      </m:ctrlPr>
+                    </m:sSubPr>
+                    <m:e>
+                      <m:r>
+                        <w:rPr>
+                          <w:rFonts w:ascii="Cambria Math" w:hAnsi="Cambria Math"/>
+                          <w:lang w:val="ro-RO"/>
+                        </w:rPr>
+                        <m:t>R</m:t>
+                      </m:r>
+                    </m:e>
+                    <m:sub>
+                      <m:r>
+                        <w:rPr>
+                          <w:rFonts w:ascii="Cambria Math" w:hAnsi="Cambria Math"/>
+                          <w:lang w:val="ro-RO"/>
+                        </w:rPr>
+                        <m:t>y</m:t>
+                      </m:r>
+                    </m:sub>
+                  </m:sSub>
+                </m:e>
+              </m:d>
+            </m:e>
+          </m:func>
+          <m:r>
+            <w:rPr>
+              <w:rFonts w:ascii="Cambria Math" w:hAnsi="Cambria Math"/>
+              <w:lang w:val="ro-RO"/>
+            </w:rPr>
+            <m:t xml:space="preserve"> ∙ </m:t>
+          </m:r>
+          <m:f>
+            <m:fPr>
+              <m:ctrlPr>
+                <w:rPr>
+                  <w:rFonts w:ascii="Cambria Math" w:hAnsi="Cambria Math"/>
+                  <w:i/>
+                  <w:lang w:val="ro-RO"/>
+                </w:rPr>
+              </m:ctrlPr>
+            </m:fPr>
+            <m:num>
+              <m:r>
+                <w:rPr>
+                  <w:rFonts w:ascii="Cambria Math" w:hAnsi="Cambria Math"/>
+                  <w:lang w:val="ro-RO"/>
+                </w:rPr>
+                <m:t>180</m:t>
+              </m:r>
+            </m:num>
+            <m:den>
+              <m:r>
+                <w:rPr>
+                  <w:rFonts w:ascii="Cambria Math" w:hAnsi="Cambria Math"/>
+                  <w:lang w:val="ro-RO"/>
+                </w:rPr>
+                <m:t>π</m:t>
+              </m:r>
+            </m:den>
+          </m:f>
+          <m:r>
+            <w:rPr>
+              <w:rFonts w:ascii="Cambria Math" w:hAnsi="Cambria Math"/>
+              <w:lang w:val="ro-RO"/>
+            </w:rPr>
+            <m:t xml:space="preserve">   </m:t>
+          </m:r>
+          <m:func>
+            <m:funcPr>
+              <m:ctrlPr>
+                <w:rPr>
+                  <w:rFonts w:ascii="Cambria Math" w:hAnsi="Cambria Math"/>
+                  <w:i/>
+                  <w:lang w:val="ro-RO"/>
+                </w:rPr>
+              </m:ctrlPr>
+            </m:funcPr>
+            <m:fName>
+              <m:r>
+                <m:rPr>
+                  <m:sty m:val="p"/>
+                </m:rPr>
+                <w:rPr>
+                  <w:rFonts w:ascii="Cambria Math" w:hAnsi="Cambria Math"/>
+                  <w:lang w:val="ro-RO"/>
+                </w:rPr>
+                <m:t xml:space="preserve">                 </m:t>
+              </m:r>
+              <m:r>
+                <w:rPr>
+                  <w:rFonts w:ascii="Cambria Math" w:hAnsi="Cambria Math"/>
+                  <w:lang w:val="ro-RO"/>
+                </w:rPr>
+                <m:t>pitch°</m:t>
+              </m:r>
+              <m:r>
+                <m:rPr>
+                  <m:sty m:val="p"/>
+                </m:rPr>
+                <w:rPr>
+                  <w:rFonts w:ascii="Cambria Math" w:hAnsi="Cambria Math"/>
+                  <w:lang w:val="ro-RO"/>
+                </w:rPr>
+                <m:t>=</m:t>
+              </m:r>
+              <m:r>
+                <w:rPr>
+                  <w:rFonts w:ascii="Cambria Math" w:hAnsi="Cambria Math"/>
+                  <w:lang w:val="ro-RO"/>
+                </w:rPr>
+                <m:t>arctan</m:t>
+              </m:r>
+            </m:fName>
+            <m:e>
+              <m:d>
+                <m:dPr>
+                  <m:ctrlPr>
+                    <w:rPr>
+                      <w:rFonts w:ascii="Cambria Math" w:hAnsi="Cambria Math"/>
+                      <w:i/>
+                      <w:lang w:val="ro-RO"/>
+                    </w:rPr>
+                  </m:ctrlPr>
+                </m:dPr>
+                <m:e>
+                  <m:sSub>
+                    <m:sSubPr>
+                      <m:ctrlPr>
+                        <w:rPr>
+                          <w:rFonts w:ascii="Cambria Math" w:hAnsi="Cambria Math"/>
+                          <w:i/>
+                          <w:lang w:val="ro-RO"/>
+                        </w:rPr>
+                      </m:ctrlPr>
+                    </m:sSubPr>
+                    <m:e>
+                      <m:r>
+                        <w:rPr>
+                          <w:rFonts w:ascii="Cambria Math" w:hAnsi="Cambria Math"/>
+                          <w:lang w:val="ro-RO"/>
+                        </w:rPr>
+                        <m:t>R</m:t>
+                      </m:r>
+                    </m:e>
+                    <m:sub>
+                      <m:r>
+                        <w:rPr>
+                          <w:rFonts w:ascii="Cambria Math" w:hAnsi="Cambria Math"/>
+                          <w:lang w:val="ro-RO"/>
+                        </w:rPr>
+                        <m:t>x</m:t>
+                      </m:r>
+                    </m:sub>
+                  </m:sSub>
+                </m:e>
+              </m:d>
+            </m:e>
+          </m:func>
+          <m:r>
+            <w:rPr>
+              <w:rFonts w:ascii="Cambria Math" w:hAnsi="Cambria Math"/>
+              <w:lang w:val="ro-RO"/>
+            </w:rPr>
+            <m:t xml:space="preserve"> ∙ </m:t>
+          </m:r>
+          <m:f>
+            <m:fPr>
+              <m:ctrlPr>
+                <w:rPr>
+                  <w:rFonts w:ascii="Cambria Math" w:hAnsi="Cambria Math"/>
+                  <w:i/>
+                  <w:lang w:val="ro-RO"/>
+                </w:rPr>
+              </m:ctrlPr>
+            </m:fPr>
+            <m:num>
+              <m:r>
+                <w:rPr>
+                  <w:rFonts w:ascii="Cambria Math" w:hAnsi="Cambria Math"/>
+                  <w:lang w:val="ro-RO"/>
+                </w:rPr>
+                <m:t>180</m:t>
+              </m:r>
+            </m:num>
+            <m:den>
+              <m:r>
+                <w:rPr>
+                  <w:rFonts w:ascii="Cambria Math" w:hAnsi="Cambria Math"/>
+                  <w:lang w:val="ro-RO"/>
+                </w:rPr>
+                <m:t>π</m:t>
+              </m:r>
+            </m:den>
+          </m:f>
+        </m:oMath>
+      </m:oMathPara>
+    </w:p>
+    <w:p>
+      <w:pPr>
+        <w:ind w:firstLine="720"/>
+        <w:jc w:val="both"/>
+        <w:rPr>
+          <w:lang w:val="ro-RO"/>
+        </w:rPr>
+      </w:pPr>
+      <w:r>
+        <w:rPr>
+          <w:lang w:val="ro-RO"/>
+        </w:rPr>
+        <w:lastRenderedPageBreak/>
+        <w:t xml:space="preserve"> </w:t>
+      </w:r>
+      <w:r>
+        <w:rPr>
+          <w:lang w:val="ro-RO"/>
+        </w:rPr>
+        <w:t xml:space="preserve">Those angles will be transformed to percentages representing the amount of tilt for all directions. </w:t>
+      </w:r>
+      <w:r>
+        <w:rPr>
+          <w:lang w:val="ro-RO"/>
+        </w:rPr>
+        <w:t>Those</w:t>
+      </w:r>
+      <w:r>
+        <w:rPr>
+          <w:lang w:val="ro-RO"/>
+        </w:rPr>
+        <w:t xml:space="preserve"> formulas are applied in code in </w:t>
+      </w:r>
+      <w:r>
+        <w:rPr>
+          <w:lang w:val="ro-RO"/>
+        </w:rPr>
+        <w:t xml:space="preserve">the </w:t>
+      </w:r>
+      <w:r>
+        <w:rPr>
+          <w:lang w:val="ro-RO"/>
+        </w:rPr>
+        <w:t xml:space="preserve">function </w:t>
+      </w:r>
+      <w:r>
+        <w:rPr>
+          <w:i/>
+          <w:iCs/>
+          <w:lang w:val="ro-RO"/>
+        </w:rPr>
+        <w:t>gyroUpdate</w:t>
+      </w:r>
+      <w:r>
+        <w:rPr>
+          <w:lang w:val="ro-RO"/>
+        </w:rPr>
+        <w:t>.</w:t>
+      </w:r>
+    </w:p>
+    <w:p>
+      <w:pPr>
+        <w:ind w:firstLine="720"/>
+        <w:jc w:val="center"/>
+        <w:rPr>
+          <w:lang w:val="ro-RO"/>
+        </w:rPr>
+      </w:pPr>
+      <w:r>
+        <w:rPr>
+          <w:noProof/>
+          <w:lang w:val="ro-RO"/>
+        </w:rPr>
+        <w:drawing>
+          <wp:inline distT="0" distB="0" distL="0" distR="0" wp14:anchorId="6F661A7E" wp14:editId="63FBAB4E">
+            <wp:extent cx="3347899" cy="3114989"/>
+            <wp:effectExtent l="0" t="0" r="0" b="0"/>
+            <wp:docPr id="14" name="Picture 14"/>
+            <wp:cNvGraphicFramePr>
+              <a:graphicFrameLocks xmlns:a="http://schemas.openxmlformats.org/drawingml/2006/main" noChangeAspect="1"/>
+            </wp:cNvGraphicFramePr>
+            <a:graphic xmlns:a="http://schemas.openxmlformats.org/drawingml/2006/main">
+              <a:graphicData uri="http://schemas.openxmlformats.org/drawingml/2006/picture">
+                <pic:pic xmlns:pic="http://schemas.openxmlformats.org/drawingml/2006/picture">
+                  <pic:nvPicPr>
+                    <pic:cNvPr id="1" name=""/>
+                    <pic:cNvPicPr/>
+                  </pic:nvPicPr>
+                  <pic:blipFill>
+                    <a:blip r:embed="rId26"/>
+                    <a:stretch>
+                      <a:fillRect/>
+                    </a:stretch>
+                  </pic:blipFill>
+                  <pic:spPr>
+                    <a:xfrm>
+                      <a:off x="0" y="0"/>
+                      <a:ext cx="3358205" cy="3124578"/>
+                    </a:xfrm>
+                    <a:prstGeom prst="rect">
+                      <a:avLst/>
+                    </a:prstGeom>
+                  </pic:spPr>
+                </pic:pic>
+              </a:graphicData>
+            </a:graphic>
+          </wp:inline>
+        </w:drawing>
+      </w:r>
+    </w:p>
+    <w:p>
+      <w:pPr>
+        <w:jc w:val="both"/>
+        <w:rPr>
+          <w:i/>
+          <w:iCs/>
+          <w:lang w:val="ro-RO"/>
+        </w:rPr>
+      </w:pPr>
+      <w:r>
+        <w:rPr>
+          <w:lang w:val="ro-RO"/>
+        </w:rPr>
+        <w:tab/>
+        <w:t xml:space="preserve">Percentages are the output of the </w:t>
+      </w:r>
+      <w:r>
+        <w:rPr>
+          <w:i/>
+          <w:iCs/>
+          <w:lang w:val="ro-RO"/>
+        </w:rPr>
+        <w:t>gyro.cpp</w:t>
+      </w:r>
+      <w:r>
+        <w:rPr>
+          <w:i/>
+          <w:iCs/>
+          <w:lang w:val="ro-RO"/>
+        </w:rPr>
+        <w:t xml:space="preserve"> </w:t>
+      </w:r>
+      <w:r>
+        <w:rPr>
+          <w:lang w:val="ro-RO"/>
+        </w:rPr>
+        <w:t xml:space="preserve">software component can be </w:t>
+      </w:r>
+      <w:r>
+        <w:rPr>
+          <w:lang w:val="ro-RO"/>
+        </w:rPr>
+        <w:t>accessed</w:t>
+      </w:r>
+      <w:r>
+        <w:rPr>
+          <w:lang w:val="ro-RO"/>
+        </w:rPr>
+        <w:t xml:space="preserve"> through two getter functions, </w:t>
+      </w:r>
+      <w:r>
+        <w:rPr>
+          <w:i/>
+          <w:iCs/>
+          <w:lang w:val="ro-RO"/>
+        </w:rPr>
+        <w:t xml:space="preserve">gyroGetRollPct </w:t>
+      </w:r>
+      <w:r>
+        <w:rPr>
+          <w:lang w:val="ro-RO"/>
+        </w:rPr>
+        <w:t xml:space="preserve">and </w:t>
+      </w:r>
+      <w:r>
+        <w:rPr>
+          <w:i/>
+          <w:iCs/>
+          <w:lang w:val="ro-RO"/>
+        </w:rPr>
+        <w:t>gyroGetPitchPct.</w:t>
+      </w:r>
+    </w:p>
+    <w:p>
+      <w:pPr>
         <w:pStyle w:val="Heading4"/>
         <w:jc w:val="both"/>
         <w:rPr>
@@ -20479,6 +22241,378 @@
     </w:p>
     <w:p>
       <w:pPr>
+        <w:ind w:firstLine="720"/>
+        <w:jc w:val="both"/>
+        <w:rPr>
+          <w:lang w:val="ro-RO"/>
+        </w:rPr>
+      </w:pPr>
+      <w:r>
+        <w:rPr>
+          <w:lang w:val="ro-RO"/>
+        </w:rPr>
+        <w:t xml:space="preserve">The </w:t>
+      </w:r>
+      <w:r>
+        <w:rPr>
+          <w:lang w:val="ro-RO"/>
+        </w:rPr>
+        <w:t>OLED display is handled in</w:t>
+      </w:r>
+      <w:r>
+        <w:rPr>
+          <w:lang w:val="ro-RO"/>
+        </w:rPr>
+        <w:t xml:space="preserve"> the</w:t>
+      </w:r>
+      <w:r>
+        <w:rPr>
+          <w:lang w:val="ro-RO"/>
+        </w:rPr>
+        <w:t xml:space="preserve"> oled.cpp software module, where only two function</w:t>
+      </w:r>
+      <w:r>
+        <w:rPr>
+          <w:lang w:val="ro-RO"/>
+        </w:rPr>
+        <w:t>s</w:t>
+      </w:r>
+      <w:r>
+        <w:rPr>
+          <w:lang w:val="ro-RO"/>
+        </w:rPr>
+        <w:t xml:space="preserve"> are implemented: </w:t>
+      </w:r>
+      <w:r>
+        <w:rPr>
+          <w:i/>
+          <w:iCs/>
+          <w:lang w:val="ro-RO"/>
+        </w:rPr>
+        <w:t>oledSetup</w:t>
+      </w:r>
+      <w:r>
+        <w:rPr>
+          <w:lang w:val="ro-RO"/>
+        </w:rPr>
+        <w:t xml:space="preserve"> and </w:t>
+      </w:r>
+      <w:r>
+        <w:rPr>
+          <w:i/>
+          <w:iCs/>
+          <w:lang w:val="ro-RO"/>
+        </w:rPr>
+        <w:t>oledShowInclination</w:t>
+      </w:r>
+      <w:r>
+        <w:rPr>
+          <w:lang w:val="ro-RO"/>
+        </w:rPr>
+        <w:t xml:space="preserve">. </w:t>
+      </w:r>
+    </w:p>
+    <w:p>
+      <w:pPr>
+        <w:ind w:firstLine="720"/>
+        <w:jc w:val="both"/>
+        <w:rPr>
+          <w:lang w:val="ro-RO"/>
+        </w:rPr>
+      </w:pPr>
+      <w:r>
+        <w:rPr>
+          <w:lang w:val="ro-RO"/>
+        </w:rPr>
+        <w:t xml:space="preserve">The OLED display is initialized in function </w:t>
+      </w:r>
+      <w:r>
+        <w:rPr>
+          <w:i/>
+          <w:iCs/>
+          <w:lang w:val="ro-RO"/>
+        </w:rPr>
+        <w:t>oledSetup</w:t>
+      </w:r>
+      <w:r>
+        <w:rPr>
+          <w:lang w:val="ro-RO"/>
+        </w:rPr>
+        <w:t xml:space="preserve"> where </w:t>
+      </w:r>
+      <w:r>
+        <w:rPr>
+          <w:lang w:val="ro-RO"/>
+        </w:rPr>
+        <w:t>methods</w:t>
+      </w:r>
+      <w:r>
+        <w:rPr>
+          <w:lang w:val="ro-RO"/>
+        </w:rPr>
+        <w:t xml:space="preserve"> borrowed from the Adafruit_SSD1306 and Adafruit_GFX libraries are used. The method </w:t>
+      </w:r>
+      <w:r>
+        <w:rPr>
+          <w:i/>
+          <w:iCs/>
+          <w:lang w:val="ro-RO"/>
+        </w:rPr>
+        <w:t xml:space="preserve">begin </w:t>
+      </w:r>
+      <w:r>
+        <w:rPr>
+          <w:lang w:val="ro-RO"/>
+        </w:rPr>
+        <w:t>is used to specify the power source for the display and OLED physical I2C address. The color of the display is set to white</w:t>
+      </w:r>
+      <w:r>
+        <w:rPr>
+          <w:lang w:val="ro-RO"/>
+        </w:rPr>
+        <w:t>,</w:t>
+      </w:r>
+      <w:r>
+        <w:rPr>
+          <w:lang w:val="ro-RO"/>
+        </w:rPr>
+        <w:t xml:space="preserve"> and the text size is set as one.</w:t>
+      </w:r>
+      <w:r>
+        <w:rPr>
+          <w:lang w:val="ro-RO"/>
+        </w:rPr>
+        <w:t xml:space="preserve"> In case the initialization of the OLED display fails</w:t>
+      </w:r>
+      <w:r>
+        <w:rPr>
+          <w:lang w:val="ro-RO"/>
+        </w:rPr>
+        <w:t>,</w:t>
+      </w:r>
+      <w:r>
+        <w:rPr>
+          <w:lang w:val="ro-RO"/>
+        </w:rPr>
+        <w:t xml:space="preserve"> the whole ESP32 system is restarted in an attempt to fix the connection.</w:t>
+      </w:r>
+    </w:p>
+    <w:p>
+      <w:pPr>
+        <w:ind w:firstLine="720"/>
+        <w:jc w:val="center"/>
+        <w:rPr>
+          <w:lang w:val="ro-RO"/>
+        </w:rPr>
+      </w:pPr>
+      <w:r>
+        <w:rPr>
+          <w:noProof/>
+          <w:lang w:val="ro-RO"/>
+        </w:rPr>
+        <w:lastRenderedPageBreak/>
+        <w:drawing>
+          <wp:inline distT="0" distB="0" distL="0" distR="0" wp14:anchorId="7A9C8BD1" wp14:editId="3E82FA69">
+            <wp:extent cx="3308350" cy="2215754"/>
+            <wp:effectExtent l="0" t="0" r="0" b="0"/>
+            <wp:docPr id="16" name="Picture 16"/>
+            <wp:cNvGraphicFramePr>
+              <a:graphicFrameLocks xmlns:a="http://schemas.openxmlformats.org/drawingml/2006/main" noChangeAspect="1"/>
+            </wp:cNvGraphicFramePr>
+            <a:graphic xmlns:a="http://schemas.openxmlformats.org/drawingml/2006/main">
+              <a:graphicData uri="http://schemas.openxmlformats.org/drawingml/2006/picture">
+                <pic:pic xmlns:pic="http://schemas.openxmlformats.org/drawingml/2006/picture">
+                  <pic:nvPicPr>
+                    <pic:cNvPr id="1" name=""/>
+                    <pic:cNvPicPr/>
+                  </pic:nvPicPr>
+                  <pic:blipFill>
+                    <a:blip r:embed="rId27"/>
+                    <a:stretch>
+                      <a:fillRect/>
+                    </a:stretch>
+                  </pic:blipFill>
+                  <pic:spPr>
+                    <a:xfrm>
+                      <a:off x="0" y="0"/>
+                      <a:ext cx="3308350" cy="2215754"/>
+                    </a:xfrm>
+                    <a:prstGeom prst="rect">
+                      <a:avLst/>
+                    </a:prstGeom>
+                  </pic:spPr>
+                </pic:pic>
+              </a:graphicData>
+            </a:graphic>
+          </wp:inline>
+        </w:drawing>
+      </w:r>
+    </w:p>
+    <w:p>
+      <w:pPr>
+        <w:ind w:firstLine="720"/>
+        <w:jc w:val="both"/>
+        <w:rPr>
+          <w:lang w:val="ro-RO"/>
+        </w:rPr>
+      </w:pPr>
+      <w:r>
+        <w:rPr>
+          <w:lang w:val="ro-RO"/>
+        </w:rPr>
+        <w:t xml:space="preserve">The function </w:t>
+      </w:r>
+      <w:r>
+        <w:rPr>
+          <w:i/>
+          <w:iCs/>
+          <w:lang w:val="ro-RO"/>
+        </w:rPr>
+        <w:t>oledShowInclination</w:t>
+      </w:r>
+      <w:r>
+        <w:rPr>
+          <w:lang w:val="ro-RO"/>
+        </w:rPr>
+        <w:t xml:space="preserve"> </w:t>
+      </w:r>
+      <w:r>
+        <w:rPr>
+          <w:lang w:val="ro-RO"/>
+        </w:rPr>
+        <w:t>is responsible for displaying the inclination angles captured by the MPU9250 sensor and the communication status of the ESP32 from the controller glove to the ESP32 of the remote-controlle</w:t>
+      </w:r>
+      <w:r>
+        <w:rPr>
+          <w:lang w:val="ro-RO"/>
+        </w:rPr>
+        <w:t>d</w:t>
+      </w:r>
+      <w:r>
+        <w:rPr>
+          <w:lang w:val="ro-RO"/>
+        </w:rPr>
+        <w:t xml:space="preserve"> vehicle. Simple methods from the Adafruit libraries are used to display the text</w:t>
+      </w:r>
+      <w:r>
+        <w:rPr>
+          <w:lang w:val="ro-RO"/>
+        </w:rPr>
+        <w:t xml:space="preserve">, </w:t>
+      </w:r>
+      <w:r>
+        <w:rPr>
+          <w:lang w:val="ro-RO"/>
+        </w:rPr>
+        <w:t xml:space="preserve">like </w:t>
+      </w:r>
+      <w:r>
+        <w:rPr>
+          <w:i/>
+          <w:iCs/>
+          <w:lang w:val="ro-RO"/>
+        </w:rPr>
+        <w:t xml:space="preserve">print </w:t>
+      </w:r>
+      <w:r>
+        <w:rPr>
+          <w:lang w:val="ro-RO"/>
+        </w:rPr>
+        <w:t xml:space="preserve">or </w:t>
+      </w:r>
+      <w:r>
+        <w:rPr>
+          <w:i/>
+          <w:iCs/>
+          <w:lang w:val="ro-RO"/>
+        </w:rPr>
+        <w:t>println</w:t>
+      </w:r>
+      <w:r>
+        <w:rPr>
+          <w:lang w:val="ro-RO"/>
+        </w:rPr>
+        <w:t xml:space="preserve">. Connection status is received from the </w:t>
+      </w:r>
+      <w:r>
+        <w:rPr>
+          <w:i/>
+          <w:iCs/>
+          <w:lang w:val="ro-RO"/>
+        </w:rPr>
+        <w:t>wifi_control.cpp</w:t>
+      </w:r>
+      <w:r>
+        <w:rPr>
+          <w:lang w:val="ro-RO"/>
+        </w:rPr>
+        <w:t xml:space="preserve"> software module</w:t>
+      </w:r>
+      <w:r>
+        <w:rPr>
+          <w:lang w:val="ro-RO"/>
+        </w:rPr>
+        <w:t>,</w:t>
+      </w:r>
+      <w:r>
+        <w:rPr>
+          <w:lang w:val="ro-RO"/>
+        </w:rPr>
+        <w:t xml:space="preserve"> and the display is set to blink in order to warn the user of the connection status.</w:t>
+      </w:r>
+    </w:p>
+    <w:p>
+      <w:pPr>
+        <w:ind w:firstLine="720"/>
+        <w:jc w:val="center"/>
+        <w:rPr>
+          <w:lang w:val="ro-RO"/>
+        </w:rPr>
+      </w:pPr>
+      <w:r>
+        <w:rPr>
+          <w:noProof/>
+          <w:lang w:val="ro-RO"/>
+        </w:rPr>
+        <w:drawing>
+          <wp:inline distT="0" distB="0" distL="0" distR="0" wp14:anchorId="36510DA0" wp14:editId="3E431A10">
+            <wp:extent cx="3657600" cy="4495521"/>
+            <wp:effectExtent l="0" t="0" r="0" b="0"/>
+            <wp:docPr id="17" name="Picture 17"/>
+            <wp:cNvGraphicFramePr>
+              <a:graphicFrameLocks xmlns:a="http://schemas.openxmlformats.org/drawingml/2006/main" noChangeAspect="1"/>
+            </wp:cNvGraphicFramePr>
+            <a:graphic xmlns:a="http://schemas.openxmlformats.org/drawingml/2006/main">
+              <a:graphicData uri="http://schemas.openxmlformats.org/drawingml/2006/picture">
+                <pic:pic xmlns:pic="http://schemas.openxmlformats.org/drawingml/2006/picture">
+                  <pic:nvPicPr>
+                    <pic:cNvPr id="1" name=""/>
+                    <pic:cNvPicPr/>
+                  </pic:nvPicPr>
+                  <pic:blipFill>
+                    <a:blip r:embed="rId28"/>
+                    <a:stretch>
+                      <a:fillRect/>
+                    </a:stretch>
+                  </pic:blipFill>
+                  <pic:spPr>
+                    <a:xfrm>
+                      <a:off x="0" y="0"/>
+                      <a:ext cx="3663532" cy="4502813"/>
+                    </a:xfrm>
+                    <a:prstGeom prst="rect">
+                      <a:avLst/>
+                    </a:prstGeom>
+                  </pic:spPr>
+                </pic:pic>
+              </a:graphicData>
+            </a:graphic>
+          </wp:inline>
+        </w:drawing>
+      </w:r>
+    </w:p>
+    <w:p>
+      <w:pPr>
         <w:pStyle w:val="Heading4"/>
         <w:jc w:val="both"/>
         <w:rPr>
@@ -20495,11 +22629,32 @@
           <w:szCs w:val="24"/>
           <w:lang w:val="ro-RO"/>
         </w:rPr>
+        <w:lastRenderedPageBreak/>
         <w:t>Communication Module</w:t>
       </w:r>
     </w:p>
     <w:p>
       <w:pPr>
+        <w:jc w:val="both"/>
+        <w:rPr>
+          <w:lang w:val="ro-RO"/>
+        </w:rPr>
+      </w:pPr>
+      <w:r>
+        <w:rPr>
+          <w:lang w:val="ro-RO"/>
+        </w:rPr>
+        <w:t xml:space="preserve">The wireless communication is realized using ESP-NEW </w:t>
+      </w:r>
+      <w:r>
+        <w:rPr>
+          <w:lang w:val="ro-RO"/>
+        </w:rPr>
+        <w:t>proprietary communication protocol.</w:t>
+      </w:r>
+    </w:p>
+    <w:p>
+      <w:pPr>
         <w:pStyle w:val="Heading2"/>
         <w:jc w:val="both"/>
         <w:rPr>
@@ -20525,7 +22680,6 @@
         <w:rPr>
           <w:lang w:val="ro-RO"/>
         </w:rPr>
-        <w:lastRenderedPageBreak/>
         <w:t>Hardware Implementation</w:t>
       </w:r>
     </w:p>
@@ -20681,22 +22835,6 @@
         </w:rPr>
         <w:t>Communication Module</w:t>
       </w:r>
-    </w:p>
-    <w:p>
-      <w:pPr>
-        <w:jc w:val="both"/>
-        <w:rPr>
-          <w:lang w:val="ro-RO"/>
-        </w:rPr>
-      </w:pPr>
-    </w:p>
-    <w:p>
-      <w:pPr>
-        <w:jc w:val="both"/>
-        <w:rPr>
-          <w:lang w:val="ro-RO"/>
-        </w:rPr>
-      </w:pPr>
     </w:p>
     <w:p>
       <w:pPr>
@@ -21578,7 +23716,7 @@
         </w:rPr>
         <w:t xml:space="preserve">, 2023. Available at: </w:t>
       </w:r>
-      <w:hyperlink r:id="rId25" w:tgtFrame="_new" w:history="1">
+      <w:hyperlink r:id="rId29" w:tgtFrame="_new" w:history="1">
         <w:r>
           <w:rPr>
             <w:rStyle w:val="Hyperlink"/>
@@ -21650,7 +23788,7 @@
         </w:rPr>
         <w:t xml:space="preserve">. Available at: </w:t>
       </w:r>
-      <w:hyperlink r:id="rId26" w:tgtFrame="_new" w:history="1">
+      <w:hyperlink r:id="rId30" w:tgtFrame="_new" w:history="1">
         <w:r>
           <w:rPr>
             <w:rStyle w:val="Hyperlink"/>
@@ -21729,7 +23867,7 @@
         </w:rPr>
         <w:t xml:space="preserve">. Available at: </w:t>
       </w:r>
-      <w:hyperlink r:id="rId27" w:tgtFrame="_new" w:history="1">
+      <w:hyperlink r:id="rId31" w:tgtFrame="_new" w:history="1">
         <w:r>
           <w:rPr>
             <w:rStyle w:val="Hyperlink"/>
@@ -21788,7 +23926,7 @@
         </w:rPr>
         <w:t xml:space="preserve">. Available at: </w:t>
       </w:r>
-      <w:hyperlink r:id="rId28" w:tgtFrame="_new" w:history="1">
+      <w:hyperlink r:id="rId32" w:tgtFrame="_new" w:history="1">
         <w:r>
           <w:rPr>
             <w:rStyle w:val="Hyperlink"/>
@@ -21847,7 +23985,7 @@
         </w:rPr>
         <w:t xml:space="preserve">, 2017. Available at: </w:t>
       </w:r>
-      <w:hyperlink r:id="rId29" w:tgtFrame="_new" w:history="1">
+      <w:hyperlink r:id="rId33" w:tgtFrame="_new" w:history="1">
         <w:r>
           <w:rPr>
             <w:rStyle w:val="Hyperlink"/>
@@ -21922,7 +24060,7 @@
         </w:rPr>
         <w:t xml:space="preserve">, Version 4.3, 2023. Available at: </w:t>
       </w:r>
-      <w:hyperlink r:id="rId30" w:tgtFrame="_new" w:history="1">
+      <w:hyperlink r:id="rId34" w:tgtFrame="_new" w:history="1">
         <w:r>
           <w:rPr>
             <w:rStyle w:val="Hyperlink"/>
@@ -22029,7 +24167,7 @@
         </w:rPr>
         <w:br/>
       </w:r>
-      <w:hyperlink r:id="rId31" w:history="1">
+      <w:hyperlink r:id="rId35" w:history="1">
         <w:r>
           <w:rPr>
             <w:rStyle w:val="Hyperlink"/>
@@ -22097,7 +24235,7 @@
         </w:rPr>
         <w:t xml:space="preserve">, 2023. Available at: </w:t>
       </w:r>
-      <w:hyperlink r:id="rId32" w:tgtFrame="_new" w:history="1">
+      <w:hyperlink r:id="rId36" w:tgtFrame="_new" w:history="1">
         <w:r>
           <w:rPr>
             <w:rStyle w:val="Hyperlink"/>
@@ -22189,7 +24327,7 @@
         </w:rPr>
         <w:t xml:space="preserve">, Rev. 1.1, 2013. Available at: </w:t>
       </w:r>
-      <w:hyperlink r:id="rId33" w:tgtFrame="_new" w:history="1">
+      <w:hyperlink r:id="rId37" w:tgtFrame="_new" w:history="1">
         <w:r>
           <w:rPr>
             <w:rStyle w:val="Hyperlink"/>
@@ -22226,22 +24364,32 @@
         </w:rPr>
         <w:t xml:space="preserve"> – KEYENCE, </w:t>
       </w:r>
+      <w:proofErr w:type="gramStart"/>
       <w:r>
         <w:rPr>
           <w:rStyle w:val="Emphasis"/>
           <w:sz w:val="22"/>
           <w:szCs w:val="22"/>
         </w:rPr>
-        <w:t>What is an Ultrasonic Sensor? Sensor Basics (Detection based on Ultrasonic Waves)</w:t>
-      </w:r>
-      <w:r>
-        <w:rPr>
+        <w:t>What</w:t>
+      </w:r>
+      <w:proofErr w:type="gramEnd"/>
+      <w:r>
+        <w:rPr>
+          <w:rStyle w:val="Emphasis"/>
           <w:sz w:val="22"/>
           <w:szCs w:val="22"/>
         </w:rPr>
+        <w:t xml:space="preserve"> is an Ultrasonic Sensor? Sensor Basics (Detection based on Ultrasonic Waves)</w:t>
+      </w:r>
+      <w:r>
+        <w:rPr>
+          <w:sz w:val="22"/>
+          <w:szCs w:val="22"/>
+        </w:rPr>
         <w:t xml:space="preserve">. Available at: </w:t>
       </w:r>
-      <w:hyperlink r:id="rId34" w:tgtFrame="_new" w:history="1">
+      <w:hyperlink r:id="rId38" w:tgtFrame="_new" w:history="1">
         <w:r>
           <w:rPr>
             <w:rStyle w:val="Hyperlink"/>
@@ -22300,7 +24448,7 @@
         </w:rPr>
         <w:t xml:space="preserve">, Rev. 7810D–AVR–01/15, 2015. Available at: </w:t>
       </w:r>
-      <w:hyperlink r:id="rId35" w:tgtFrame="_new" w:history="1">
+      <w:hyperlink r:id="rId39" w:tgtFrame="_new" w:history="1">
         <w:r>
           <w:rPr>
             <w:rStyle w:val="Hyperlink"/>
@@ -22368,7 +24516,7 @@
         </w:rPr>
         <w:t xml:space="preserve">. Available at: </w:t>
       </w:r>
-      <w:hyperlink r:id="rId36" w:tgtFrame="_new" w:history="1">
+      <w:hyperlink r:id="rId40" w:tgtFrame="_new" w:history="1">
         <w:r>
           <w:rPr>
             <w:rStyle w:val="Hyperlink"/>
@@ -22438,16 +24586,33 @@
           <w:sz w:val="22"/>
           <w:szCs w:val="22"/>
         </w:rPr>
-        <w:t>What is an Ultrasonic Sensor?</w:t>
-      </w:r>
-      <w:r>
-        <w:rPr>
+        <w:t xml:space="preserve">What is an Ultrasonic </w:t>
+      </w:r>
+      <w:proofErr w:type="gramStart"/>
+      <w:r>
+        <w:rPr>
+          <w:rStyle w:val="Emphasis"/>
           <w:sz w:val="22"/>
           <w:szCs w:val="22"/>
         </w:rPr>
-        <w:t xml:space="preserve">. Available at: </w:t>
-      </w:r>
-      <w:hyperlink r:id="rId37" w:tgtFrame="_new" w:history="1">
+        <w:t>Sensor?</w:t>
+      </w:r>
+      <w:r>
+        <w:rPr>
+          <w:sz w:val="22"/>
+          <w:szCs w:val="22"/>
+        </w:rPr>
+        <w:t>.</w:t>
+      </w:r>
+      <w:proofErr w:type="gramEnd"/>
+      <w:r>
+        <w:rPr>
+          <w:sz w:val="22"/>
+          <w:szCs w:val="22"/>
+        </w:rPr>
+        <w:t xml:space="preserve"> Available at: </w:t>
+      </w:r>
+      <w:hyperlink r:id="rId41" w:tgtFrame="_new" w:history="1">
         <w:r>
           <w:rPr>
             <w:rStyle w:val="Hyperlink"/>
@@ -22517,16 +24682,33 @@
           <w:sz w:val="22"/>
           <w:szCs w:val="22"/>
         </w:rPr>
-        <w:t>What is the I2C Communication Protocol?</w:t>
-      </w:r>
-      <w:r>
-        <w:rPr>
+        <w:t xml:space="preserve">What is the I2C Communication </w:t>
+      </w:r>
+      <w:proofErr w:type="gramStart"/>
+      <w:r>
+        <w:rPr>
+          <w:rStyle w:val="Emphasis"/>
           <w:sz w:val="22"/>
           <w:szCs w:val="22"/>
         </w:rPr>
-        <w:t xml:space="preserve">. Available at: </w:t>
-      </w:r>
-      <w:hyperlink r:id="rId38" w:tgtFrame="_new" w:history="1">
+        <w:t>Protocol?</w:t>
+      </w:r>
+      <w:r>
+        <w:rPr>
+          <w:sz w:val="22"/>
+          <w:szCs w:val="22"/>
+        </w:rPr>
+        <w:t>.</w:t>
+      </w:r>
+      <w:proofErr w:type="gramEnd"/>
+      <w:r>
+        <w:rPr>
+          <w:sz w:val="22"/>
+          <w:szCs w:val="22"/>
+        </w:rPr>
+        <w:t xml:space="preserve"> Available at: </w:t>
+      </w:r>
+      <w:hyperlink r:id="rId42" w:tgtFrame="_new" w:history="1">
         <w:r>
           <w:rPr>
             <w:rStyle w:val="Hyperlink"/>
@@ -22586,7 +24768,7 @@
         </w:rPr>
         <w:t xml:space="preserve">, Rev. S, October 2019. Available at: </w:t>
       </w:r>
-      <w:hyperlink r:id="rId39" w:tgtFrame="_new" w:history="1">
+      <w:hyperlink r:id="rId43" w:tgtFrame="_new" w:history="1">
         <w:r>
           <w:rPr>
             <w:rStyle w:val="Hyperlink"/>
@@ -22943,8 +25125,8 @@
           <w:lang w:val="ro-RO"/>
         </w:rPr>
         <w:pict w14:anchorId="1A9A42CC">
-          <v:shape id="_x0000_i1031" type="#_x0000_t75" style="width:191.45pt;height:191.45pt">
-            <v:imagedata r:id="rId40" o:title=""/>
+          <v:shape id="_x0000_i1031" type="#_x0000_t75" style="width:191.25pt;height:191.25pt">
+            <v:imagedata r:id="rId44" o:title=""/>
           </v:shape>
         </w:pict>
       </w:r>
@@ -28077,6 +30259,21 @@
       <w:bCs/>
     </w:rPr>
   </w:style>
+  <w:style w:type="character" w:customStyle="1" w:styleId="mord">
+    <w:name w:val="mord"/>
+    <w:basedOn w:val="DefaultParagraphFont"/>
+    <w:rsid w:val="00426936"/>
+  </w:style>
+  <w:style w:type="character" w:customStyle="1" w:styleId="mrel">
+    <w:name w:val="mrel"/>
+    <w:basedOn w:val="DefaultParagraphFont"/>
+    <w:rsid w:val="00426936"/>
+  </w:style>
+  <w:style w:type="character" w:customStyle="1" w:styleId="vlist-s">
+    <w:name w:val="vlist-s"/>
+    <w:basedOn w:val="DefaultParagraphFont"/>
+    <w:rsid w:val="00426936"/>
+  </w:style>
 </w:styles>
 </file>
 

</xml_diff>

<commit_message>
Code changes and documentation update
</commit_message>
<xml_diff>
--- a/Docs/2023_ACE_Template_Documentatie_Proiect_Diploma.docx
+++ b/Docs/2023_ACE_Template_Documentatie_Proiect_Diploma.docx
@@ -57,7 +57,7 @@
                   <v:path o:extrusionok="f" gradientshapeok="t" o:connecttype="rect"/>
                   <o:lock v:ext="edit" aspectratio="t"/>
                 </v:shapetype>
-                <v:shape id="Picture 3" o:spid="_x0000_i1025" type="#_x0000_t75" style="width:57pt;height:65.25pt;visibility:visible">
+                <v:shape id="Picture 3" o:spid="_x0000_i1025" type="#_x0000_t75" style="width:56.95pt;height:65pt;visibility:visible">
                   <v:imagedata r:id="rId8" o:title=""/>
                 </v:shape>
               </w:pict>
@@ -173,7 +173,7 @@
                 <w:noProof/>
               </w:rPr>
               <w:pict w14:anchorId="6B01153F">
-                <v:shape id="Picture 1" o:spid="_x0000_i1026" type="#_x0000_t75" style="width:65.25pt;height:67.5pt;visibility:visible">
+                <v:shape id="Picture 1" o:spid="_x0000_i1026" type="#_x0000_t75" style="width:65pt;height:67.7pt;visibility:visible">
                   <v:imagedata r:id="rId9" o:title=""/>
                 </v:shape>
               </w:pict>
@@ -505,7 +505,7 @@
                 <w:lang w:val="ro-RO"/>
               </w:rPr>
               <w:pict w14:anchorId="239913BD">
-                <v:shape id="_x0000_i1027" type="#_x0000_t75" style="width:57pt;height:65.25pt;visibility:visible">
+                <v:shape id="_x0000_i1027" type="#_x0000_t75" style="width:56.95pt;height:65pt;visibility:visible">
                   <v:imagedata r:id="rId8" o:title=""/>
                 </v:shape>
               </w:pict>
@@ -613,7 +613,7 @@
                 <w:noProof/>
               </w:rPr>
               <w:pict w14:anchorId="42970B42">
-                <v:shape id="_x0000_i1028" type="#_x0000_t75" style="width:65.25pt;height:68.25pt;visibility:visible">
+                <v:shape id="_x0000_i1028" type="#_x0000_t75" style="width:65pt;height:68.25pt;visibility:visible">
                   <v:imagedata r:id="rId9" o:title=""/>
                 </v:shape>
               </w:pict>
@@ -1861,7 +1861,7 @@
                 <w:lang w:val="ro-RO"/>
               </w:rPr>
               <w:pict w14:anchorId="3797B566">
-                <v:shape id="Picture 6" o:spid="_x0000_i1029" type="#_x0000_t75" style="width:51pt;height:51pt;visibility:visible">
+                <v:shape id="Picture 6" o:spid="_x0000_i1029" type="#_x0000_t75" style="width:51.05pt;height:51.05pt;visibility:visible">
                   <v:imagedata r:id="rId9" o:title=""/>
                 </v:shape>
               </w:pict>
@@ -3037,7 +3037,7 @@
               </w:rPr>
               <w:lastRenderedPageBreak/>
               <w:pict w14:anchorId="5216DC66">
-                <v:shape id="Picture 7" o:spid="_x0000_i1030" type="#_x0000_t75" style="width:51pt;height:51pt;visibility:visible">
+                <v:shape id="Picture 7" o:spid="_x0000_i1030" type="#_x0000_t75" style="width:51.05pt;height:51.05pt;visibility:visible">
                   <v:imagedata r:id="rId9" o:title=""/>
                 </v:shape>
               </w:pict>
@@ -20791,7 +20791,7 @@
     <w:p>
       <w:pPr>
         <w:ind w:firstLine="720"/>
-        <w:jc w:val="both"/>
+        <w:jc w:val="center"/>
         <w:rPr>
           <w:lang w:val="ro-RO"/>
         </w:rPr>
@@ -22635,22 +22635,375 @@
     </w:p>
     <w:p>
       <w:pPr>
-        <w:jc w:val="both"/>
-        <w:rPr>
-          <w:lang w:val="ro-RO"/>
-        </w:rPr>
-      </w:pPr>
-      <w:r>
-        <w:rPr>
-          <w:lang w:val="ro-RO"/>
-        </w:rPr>
-        <w:t xml:space="preserve">The wireless communication is realized using ESP-NEW </w:t>
-      </w:r>
-      <w:r>
-        <w:rPr>
-          <w:lang w:val="ro-RO"/>
-        </w:rPr>
-        <w:t>proprietary communication protocol.</w:t>
+        <w:ind w:firstLine="576"/>
+        <w:jc w:val="both"/>
+        <w:rPr>
+          <w:lang w:val="ro-RO"/>
+        </w:rPr>
+      </w:pPr>
+      <w:r>
+        <w:rPr>
+          <w:lang w:val="ro-RO"/>
+        </w:rPr>
+        <w:t xml:space="preserve">The wireless communication is realized using </w:t>
+      </w:r>
+      <w:r>
+        <w:rPr>
+          <w:lang w:val="ro-RO"/>
+        </w:rPr>
+        <w:t xml:space="preserve">the </w:t>
+      </w:r>
+      <w:r>
+        <w:rPr>
+          <w:lang w:val="ro-RO"/>
+        </w:rPr>
+        <w:t>ESP-N</w:t>
+      </w:r>
+      <w:r>
+        <w:rPr>
+          <w:lang w:val="ro-RO"/>
+        </w:rPr>
+        <w:t>O</w:t>
+      </w:r>
+      <w:r>
+        <w:rPr>
+          <w:lang w:val="ro-RO"/>
+        </w:rPr>
+        <w:t xml:space="preserve">W </w:t>
+      </w:r>
+      <w:r>
+        <w:rPr>
+          <w:lang w:val="ro-RO"/>
+        </w:rPr>
+        <w:t>proprietary communication protocol</w:t>
+      </w:r>
+      <w:r>
+        <w:rPr>
+          <w:lang w:val="ro-RO"/>
+        </w:rPr>
+        <w:t xml:space="preserve"> inside the software module </w:t>
+      </w:r>
+      <w:r>
+        <w:rPr>
+          <w:i/>
+          <w:iCs/>
+          <w:lang w:val="ro-RO"/>
+        </w:rPr>
+        <w:t>wifi_control.cpp</w:t>
+      </w:r>
+      <w:r>
+        <w:rPr>
+          <w:i/>
+          <w:iCs/>
+          <w:lang w:val="ro-RO"/>
+        </w:rPr>
+        <w:t xml:space="preserve"> </w:t>
+      </w:r>
+      <w:r>
+        <w:rPr>
+          <w:lang w:val="ro-RO"/>
+        </w:rPr>
+        <w:t xml:space="preserve">from the </w:t>
+      </w:r>
+      <w:r>
+        <w:rPr>
+          <w:i/>
+          <w:iCs/>
+          <w:lang w:val="ro-RO"/>
+        </w:rPr>
+        <w:t>Remote_Glove</w:t>
+      </w:r>
+      <w:r>
+        <w:rPr>
+          <w:lang w:val="ro-RO"/>
+        </w:rPr>
+        <w:t xml:space="preserve"> software block. The </w:t>
+      </w:r>
+      <w:r>
+        <w:rPr>
+          <w:lang w:val="ro-RO"/>
+        </w:rPr>
+        <w:t xml:space="preserve">software </w:t>
+      </w:r>
+      <w:r>
+        <w:rPr>
+          <w:lang w:val="ro-RO"/>
+        </w:rPr>
+        <w:t xml:space="preserve"> module contains three functions</w:t>
+      </w:r>
+      <w:r>
+        <w:rPr>
+          <w:lang w:val="ro-RO"/>
+        </w:rPr>
+        <w:t>,</w:t>
+      </w:r>
+      <w:r>
+        <w:rPr>
+          <w:lang w:val="ro-RO"/>
+        </w:rPr>
+        <w:t xml:space="preserve"> each one responsible for </w:t>
+      </w:r>
+      <w:r>
+        <w:rPr>
+          <w:lang w:val="ro-RO"/>
+        </w:rPr>
+        <w:t>successful</w:t>
+      </w:r>
+      <w:r>
+        <w:rPr>
+          <w:lang w:val="ro-RO"/>
+        </w:rPr>
+        <w:t xml:space="preserve"> </w:t>
+      </w:r>
+      <w:r>
+        <w:rPr>
+          <w:lang w:val="ro-RO"/>
+        </w:rPr>
+        <w:t>communication between microcontroller units.</w:t>
+      </w:r>
+    </w:p>
+    <w:p>
+      <w:pPr>
+        <w:ind w:firstLine="576"/>
+        <w:jc w:val="both"/>
+        <w:rPr>
+          <w:lang w:val="ro-RO"/>
+        </w:rPr>
+      </w:pPr>
+      <w:r>
+        <w:rPr>
+          <w:lang w:val="ro-RO"/>
+        </w:rPr>
+        <w:t xml:space="preserve">Wireless communication is initialized through </w:t>
+      </w:r>
+      <w:r>
+        <w:rPr>
+          <w:lang w:val="ro-RO"/>
+        </w:rPr>
+        <w:t xml:space="preserve">the </w:t>
+      </w:r>
+      <w:r>
+        <w:rPr>
+          <w:lang w:val="ro-RO"/>
+        </w:rPr>
+        <w:t xml:space="preserve">function </w:t>
+      </w:r>
+      <w:r>
+        <w:rPr>
+          <w:i/>
+          <w:iCs/>
+          <w:lang w:val="ro-RO"/>
+        </w:rPr>
+        <w:t xml:space="preserve">wifiControlInit. </w:t>
+      </w:r>
+      <w:r>
+        <w:rPr>
+          <w:lang w:val="ro-RO"/>
+        </w:rPr>
+        <w:t>The function set</w:t>
+      </w:r>
+      <w:r>
+        <w:rPr>
+          <w:lang w:val="ro-RO"/>
+        </w:rPr>
+        <w:t>s</w:t>
+      </w:r>
+      <w:r>
+        <w:rPr>
+          <w:lang w:val="ro-RO"/>
+        </w:rPr>
+        <w:t xml:space="preserve"> the controller as a WiFi station mode and disconnects from any possible network. </w:t>
+      </w:r>
+      <w:r>
+        <w:rPr>
+          <w:lang w:val="ro-RO"/>
+        </w:rPr>
+        <w:t>It initializes the ESP-NOW registers and configures the peer with its MAC address.</w:t>
+      </w:r>
+    </w:p>
+    <w:p>
+      <w:pPr>
+        <w:ind w:firstLine="576"/>
+        <w:jc w:val="center"/>
+        <w:rPr>
+          <w:lang w:val="ro-RO"/>
+        </w:rPr>
+      </w:pPr>
+      <w:r>
+        <w:rPr>
+          <w:lang w:val="ro-RO"/>
+        </w:rPr>
+        <w:drawing>
+          <wp:inline distT="0" distB="0" distL="0" distR="0" wp14:anchorId="3DA5BF15" wp14:editId="1AA06E29">
+            <wp:extent cx="4248743" cy="5134692"/>
+            <wp:effectExtent l="0" t="0" r="0" b="8890"/>
+            <wp:docPr id="8" name="Picture 8"/>
+            <wp:cNvGraphicFramePr>
+              <a:graphicFrameLocks xmlns:a="http://schemas.openxmlformats.org/drawingml/2006/main" noChangeAspect="1"/>
+            </wp:cNvGraphicFramePr>
+            <a:graphic xmlns:a="http://schemas.openxmlformats.org/drawingml/2006/main">
+              <a:graphicData uri="http://schemas.openxmlformats.org/drawingml/2006/picture">
+                <pic:pic xmlns:pic="http://schemas.openxmlformats.org/drawingml/2006/picture">
+                  <pic:nvPicPr>
+                    <pic:cNvPr id="1" name=""/>
+                    <pic:cNvPicPr/>
+                  </pic:nvPicPr>
+                  <pic:blipFill>
+                    <a:blip r:embed="rId29"/>
+                    <a:stretch>
+                      <a:fillRect/>
+                    </a:stretch>
+                  </pic:blipFill>
+                  <pic:spPr>
+                    <a:xfrm>
+                      <a:off x="0" y="0"/>
+                      <a:ext cx="4248743" cy="5134692"/>
+                    </a:xfrm>
+                    <a:prstGeom prst="rect">
+                      <a:avLst/>
+                    </a:prstGeom>
+                  </pic:spPr>
+                </pic:pic>
+              </a:graphicData>
+            </a:graphic>
+          </wp:inline>
+        </w:drawing>
+      </w:r>
+    </w:p>
+    <w:p>
+      <w:pPr>
+        <w:ind w:firstLine="576"/>
+        <w:jc w:val="both"/>
+        <w:rPr>
+          <w:lang w:val="ro-RO"/>
+        </w:rPr>
+      </w:pPr>
+      <w:r>
+        <w:rPr>
+          <w:lang w:val="ro-RO"/>
+        </w:rPr>
+        <w:t xml:space="preserve">The function </w:t>
+      </w:r>
+      <w:r>
+        <w:rPr>
+          <w:i/>
+          <w:iCs/>
+          <w:lang w:val="ro-RO"/>
+        </w:rPr>
+        <w:t>sendGyroData</w:t>
+      </w:r>
+      <w:r>
+        <w:rPr>
+          <w:lang w:val="ro-RO"/>
+        </w:rPr>
+        <w:t xml:space="preserve"> is called whenever new gyroscope information is available and ready to be sent to the receiver ESP32 on the remote-controlled vehicle. The function packages the accelerometer data into a structure and resets any status flags. This is the core function of the </w:t>
+      </w:r>
+      <w:r>
+        <w:rPr>
+          <w:i/>
+          <w:iCs/>
+          <w:lang w:val="ro-RO"/>
+        </w:rPr>
+        <w:lastRenderedPageBreak/>
+        <w:t>wifi_controller.cpp</w:t>
+      </w:r>
+      <w:r>
+        <w:rPr>
+          <w:i/>
+          <w:iCs/>
+          <w:lang w:val="ro-RO"/>
+        </w:rPr>
+        <w:t xml:space="preserve"> </w:t>
+      </w:r>
+      <w:r>
+        <w:rPr>
+          <w:lang w:val="ro-RO"/>
+        </w:rPr>
+        <w:t xml:space="preserve">software component, responsible for the control of the vehicle based on accelerometer data. </w:t>
+      </w:r>
+    </w:p>
+    <w:p>
+      <w:pPr>
+        <w:ind w:firstLine="576"/>
+        <w:jc w:val="both"/>
+      </w:pPr>
+      <w:r>
+        <w:rPr>
+          <w:lang w:val="ro-RO"/>
+        </w:rPr>
+        <w:t xml:space="preserve">The function </w:t>
+      </w:r>
+      <w:r>
+        <w:rPr>
+          <w:i/>
+          <w:iCs/>
+          <w:lang w:val="ro-RO"/>
+        </w:rPr>
+        <w:t>onDataSent</w:t>
+      </w:r>
+      <w:r>
+        <w:t xml:space="preserve"> is a callback function that is called whenever a send operation is performed. This function should return the communication status with the ESP32 present on the </w:t>
+      </w:r>
+      <w:r>
+        <w:t>vehicle;</w:t>
+      </w:r>
+      <w:r>
+        <w:t xml:space="preserve"> </w:t>
+      </w:r>
+      <w:r>
+        <w:t xml:space="preserve">a </w:t>
+      </w:r>
+      <w:r>
+        <w:t xml:space="preserve">status </w:t>
+      </w:r>
+      <w:r>
+        <w:t>that</w:t>
+      </w:r>
+      <w:r>
+        <w:t xml:space="preserve"> is later displayed on the OLED screen attached to the glove.</w:t>
+      </w:r>
+    </w:p>
+    <w:p>
+      <w:pPr>
+        <w:ind w:firstLine="576"/>
+        <w:jc w:val="center"/>
+      </w:pPr>
+      <w:r>
+        <w:drawing>
+          <wp:inline distT="0" distB="0" distL="0" distR="0" wp14:anchorId="10F858AF" wp14:editId="100F623D">
+            <wp:extent cx="3917950" cy="2202059"/>
+            <wp:effectExtent l="0" t="0" r="0" b="0"/>
+            <wp:docPr id="13" name="Picture 13"/>
+            <wp:cNvGraphicFramePr>
+              <a:graphicFrameLocks xmlns:a="http://schemas.openxmlformats.org/drawingml/2006/main" noChangeAspect="1"/>
+            </wp:cNvGraphicFramePr>
+            <a:graphic xmlns:a="http://schemas.openxmlformats.org/drawingml/2006/main">
+              <a:graphicData uri="http://schemas.openxmlformats.org/drawingml/2006/picture">
+                <pic:pic xmlns:pic="http://schemas.openxmlformats.org/drawingml/2006/picture">
+                  <pic:nvPicPr>
+                    <pic:cNvPr id="1" name=""/>
+                    <pic:cNvPicPr/>
+                  </pic:nvPicPr>
+                  <pic:blipFill>
+                    <a:blip r:embed="rId30"/>
+                    <a:stretch>
+                      <a:fillRect/>
+                    </a:stretch>
+                  </pic:blipFill>
+                  <pic:spPr>
+                    <a:xfrm>
+                      <a:off x="0" y="0"/>
+                      <a:ext cx="3921447" cy="2204024"/>
+                    </a:xfrm>
+                    <a:prstGeom prst="rect">
+                      <a:avLst/>
+                    </a:prstGeom>
+                  </pic:spPr>
+                </pic:pic>
+              </a:graphicData>
+            </a:graphic>
+          </wp:inline>
+        </w:drawing>
       </w:r>
     </w:p>
     <w:p>
@@ -22681,6 +23034,68 @@
           <w:lang w:val="ro-RO"/>
         </w:rPr>
         <w:t>Hardware Implementation</w:t>
+      </w:r>
+    </w:p>
+    <w:p>
+      <w:pPr>
+        <w:jc w:val="center"/>
+        <w:rPr>
+          <w:lang w:val="ro-RO"/>
+        </w:rPr>
+      </w:pPr>
+      <w:r>
+        <w:rPr>
+          <w:noProof/>
+          <w:lang w:val="ro-RO"/>
+        </w:rPr>
+        <w:drawing>
+          <wp:inline distT="0" distB="0" distL="0" distR="0" wp14:anchorId="39BB8DAD" wp14:editId="04172281">
+            <wp:extent cx="3859672" cy="3568700"/>
+            <wp:effectExtent l="0" t="0" r="0" b="0"/>
+            <wp:docPr id="19" name="Picture 19"/>
+            <wp:cNvGraphicFramePr>
+              <a:graphicFrameLocks xmlns:a="http://schemas.openxmlformats.org/drawingml/2006/main" noChangeAspect="1"/>
+            </wp:cNvGraphicFramePr>
+            <a:graphic xmlns:a="http://schemas.openxmlformats.org/drawingml/2006/main">
+              <a:graphicData uri="http://schemas.openxmlformats.org/drawingml/2006/picture">
+                <pic:pic xmlns:pic="http://schemas.openxmlformats.org/drawingml/2006/picture">
+                  <pic:nvPicPr>
+                    <pic:cNvPr id="0" name="Picture 10"/>
+                    <pic:cNvPicPr>
+                      <a:picLocks noChangeAspect="1" noChangeArrowheads="1"/>
+                    </pic:cNvPicPr>
+                  </pic:nvPicPr>
+                  <pic:blipFill>
+                    <a:blip r:embed="rId31" cstate="print">
+                      <a:extLst>
+                        <a:ext uri="{28A0092B-C50C-407E-A947-70E740481C1C}">
+                          <a14:useLocalDpi xmlns:a14="http://schemas.microsoft.com/office/drawing/2010/main" val="0"/>
+                        </a:ext>
+                      </a:extLst>
+                    </a:blip>
+                    <a:srcRect/>
+                    <a:stretch>
+                      <a:fillRect/>
+                    </a:stretch>
+                  </pic:blipFill>
+                  <pic:spPr bwMode="auto">
+                    <a:xfrm>
+                      <a:off x="0" y="0"/>
+                      <a:ext cx="3882146" cy="3589480"/>
+                    </a:xfrm>
+                    <a:prstGeom prst="rect">
+                      <a:avLst/>
+                    </a:prstGeom>
+                    <a:noFill/>
+                    <a:ln>
+                      <a:noFill/>
+                    </a:ln>
+                  </pic:spPr>
+                </pic:pic>
+              </a:graphicData>
+            </a:graphic>
+          </wp:inline>
+        </w:drawing>
       </w:r>
     </w:p>
     <w:p>
@@ -22701,7 +23116,124 @@
           <w:szCs w:val="24"/>
           <w:lang w:val="ro-RO"/>
         </w:rPr>
+        <w:lastRenderedPageBreak/>
         <w:t>Hardware Connections</w:t>
+      </w:r>
+    </w:p>
+    <w:p>
+      <w:pPr>
+        <w:ind w:firstLine="720"/>
+        <w:rPr>
+          <w:lang w:val="ro-RO"/>
+        </w:rPr>
+      </w:pPr>
+      <w:r>
+        <w:rPr>
+          <w:lang w:val="ro-RO"/>
+        </w:rPr>
+        <w:t>The remote-controlled vehicle is built using a combination of hardware components embedded on an acrylic base. These components are connected to one another in order to form an actual vehicle system capable of receiving wireless information, detecting obstacle</w:t>
+      </w:r>
+      <w:r>
+        <w:rPr>
+          <w:lang w:val="ro-RO"/>
+        </w:rPr>
+        <w:t>s</w:t>
+      </w:r>
+      <w:r>
+        <w:rPr>
+          <w:lang w:val="ro-RO"/>
+        </w:rPr>
+        <w:t>, and navigating as commanded.</w:t>
+      </w:r>
+    </w:p>
+    <w:p>
+      <w:pPr>
+        <w:ind w:firstLine="720"/>
+        <w:rPr>
+          <w:lang w:val="ro-RO"/>
+        </w:rPr>
+      </w:pPr>
+      <w:r>
+        <w:rPr>
+          <w:lang w:val="ro-RO"/>
+        </w:rPr>
+        <w:t xml:space="preserve">The vehicle is based on the Arduino UNO and ESP32 microcontroller units, which are </w:t>
+      </w:r>
+      <w:r>
+        <w:rPr>
+          <w:lang w:val="ro-RO"/>
+        </w:rPr>
+        <w:t xml:space="preserve">responsible </w:t>
+      </w:r>
+      <w:r>
+        <w:rPr>
+          <w:lang w:val="ro-RO"/>
+        </w:rPr>
+        <w:t xml:space="preserve"> for communication with external modules and motor control. The L293D motor driver is used to establish a connection between the Arduino UNO board and the four DC motors for bi-directional movement.</w:t>
+      </w:r>
+    </w:p>
+    <w:p>
+      <w:pPr>
+        <w:ind w:firstLine="720"/>
+        <w:rPr>
+          <w:lang w:val="ro-RO"/>
+        </w:rPr>
+      </w:pPr>
+      <w:r>
+        <w:rPr>
+          <w:lang w:val="ro-RO"/>
+        </w:rPr>
+        <w:t>For wireless data transmission, the car uses an ESP32 microcontroller unit, which receives gesture-based instructions transmitted by the glove.</w:t>
+      </w:r>
+      <w:r>
+        <w:rPr>
+          <w:lang w:val="ro-RO"/>
+        </w:rPr>
+        <w:t xml:space="preserve"> The ESP32 communicates with the Arduino using UART serial communication for motor instructions.</w:t>
+      </w:r>
+    </w:p>
+    <w:p>
+      <w:pPr>
+        <w:ind w:firstLine="720"/>
+        <w:rPr>
+          <w:lang w:val="ro-RO"/>
+        </w:rPr>
+      </w:pPr>
+      <w:r>
+        <w:rPr>
+          <w:lang w:val="ro-RO"/>
+        </w:rPr>
+        <w:t xml:space="preserve">For </w:t>
+      </w:r>
+      <w:r>
+        <w:rPr>
+          <w:lang w:val="ro-RO"/>
+        </w:rPr>
+        <w:t>sensing</w:t>
+      </w:r>
+      <w:r>
+        <w:rPr>
+          <w:lang w:val="ro-RO"/>
+        </w:rPr>
+        <w:t xml:space="preserve"> obstacles, an HC-SR04 ultrasonic sensor is mounted at the front of the chassis. It constantly measures the distance and allows the car to avoid collisions </w:t>
+      </w:r>
+      <w:r>
+        <w:rPr>
+          <w:lang w:val="ro-RO"/>
+        </w:rPr>
+        <w:t>while</w:t>
+      </w:r>
+      <w:r>
+        <w:rPr>
+          <w:lang w:val="ro-RO"/>
+        </w:rPr>
+        <w:t xml:space="preserve"> in motion. </w:t>
+      </w:r>
+      <w:r>
+        <w:rPr>
+          <w:lang w:val="ro-RO"/>
+        </w:rPr>
+        <w:t>The information from the sensor is combined with the information received from the glove microcontroller to result in a final driving command. The whole chassis is put in motion by four DC geared motors, each connected to its own output channel from the motor driver.</w:t>
       </w:r>
     </w:p>
     <w:p>
@@ -22727,6 +23259,112 @@
     </w:p>
     <w:p>
       <w:pPr>
+        <w:ind w:firstLine="720"/>
+        <w:rPr>
+          <w:lang w:val="ro-RO"/>
+        </w:rPr>
+      </w:pPr>
+      <w:r>
+        <w:rPr>
+          <w:lang w:val="ro-RO"/>
+        </w:rPr>
+        <w:t xml:space="preserve">The whole vehicle is powered from two completely separate sources. One source is used to power only the motor driver and consists of two 18650 </w:t>
+      </w:r>
+      <w:r>
+        <w:rPr>
+          <w:lang w:val="ro-RO"/>
+        </w:rPr>
+        <w:t>rechargeable</w:t>
+      </w:r>
+      <w:r>
+        <w:rPr>
+          <w:lang w:val="ro-RO"/>
+        </w:rPr>
+        <w:t xml:space="preserve"> </w:t>
+      </w:r>
+      <w:r>
+        <w:rPr>
+          <w:lang w:val="ro-RO"/>
+        </w:rPr>
+        <w:t>batteries connected in series, offering a nominal voltage of ~7.4V. The DC geared motors can have current spikes when they change direction or when they suddenly start or stop</w:t>
+      </w:r>
+      <w:r>
+        <w:rPr>
+          <w:lang w:val="ro-RO"/>
+        </w:rPr>
+        <w:t>.</w:t>
+      </w:r>
+      <w:r>
+        <w:rPr>
+          <w:lang w:val="ro-RO"/>
+        </w:rPr>
+        <w:t xml:space="preserve"> </w:t>
+      </w:r>
+      <w:r>
+        <w:rPr>
+          <w:lang w:val="ro-RO"/>
+        </w:rPr>
+        <w:t>T</w:t>
+      </w:r>
+      <w:r>
+        <w:rPr>
+          <w:lang w:val="ro-RO"/>
+        </w:rPr>
+        <w:t xml:space="preserve">his issue can be fixed by adding two 2200 uF capacitors in paralell with the driver. </w:t>
+      </w:r>
+    </w:p>
+    <w:p>
+      <w:pPr>
+        <w:ind w:firstLine="720"/>
+        <w:rPr>
+          <w:lang w:val="ro-RO"/>
+        </w:rPr>
+      </w:pPr>
+      <w:r>
+        <w:rPr>
+          <w:lang w:val="ro-RO"/>
+        </w:rPr>
+        <w:t xml:space="preserve">The second power supply consists of four 18650 power cells connected in </w:t>
+      </w:r>
+      <w:r>
+        <w:rPr>
+          <w:lang w:val="ro-RO"/>
+        </w:rPr>
+        <w:t>parallel</w:t>
+      </w:r>
+      <w:r>
+        <w:rPr>
+          <w:lang w:val="ro-RO"/>
+        </w:rPr>
+        <w:t xml:space="preserve"> in a specialized power supply module that can offer a regulated 5V voltage to the system. The module is connected with all other parts of the system</w:t>
+      </w:r>
+      <w:r>
+        <w:rPr>
+          <w:lang w:val="ro-RO"/>
+        </w:rPr>
+        <w:t>,</w:t>
+      </w:r>
+      <w:r>
+        <w:rPr>
+          <w:lang w:val="ro-RO"/>
+        </w:rPr>
+        <w:t xml:space="preserve"> like the ESP32, ultrasonic sensor</w:t>
+      </w:r>
+      <w:r>
+        <w:rPr>
+          <w:lang w:val="ro-RO"/>
+        </w:rPr>
+        <w:t>,</w:t>
+      </w:r>
+      <w:r>
+        <w:rPr>
+          <w:lang w:val="ro-RO"/>
+        </w:rPr>
+        <w:t xml:space="preserve"> and the Arduino UNO.</w:t>
+      </w:r>
+    </w:p>
+    <w:p>
+      <w:pPr>
         <w:pStyle w:val="Heading3"/>
         <w:jc w:val="both"/>
         <w:rPr>
@@ -22738,6 +23376,59 @@
           <w:lang w:val="ro-RO"/>
         </w:rPr>
         <w:t>Software Implementation</w:t>
+      </w:r>
+    </w:p>
+    <w:p>
+      <w:pPr>
+        <w:ind w:firstLine="720"/>
+        <w:rPr>
+          <w:lang w:val="ro-RO"/>
+        </w:rPr>
+      </w:pPr>
+      <w:r>
+        <w:rPr>
+          <w:lang w:val="ro-RO"/>
+        </w:rPr>
+        <w:t xml:space="preserve">The software running on the remote-controlled vehicle is split into two main parts: the ESP32 code that commands the entire </w:t>
+      </w:r>
+      <w:r>
+        <w:rPr>
+          <w:lang w:val="ro-RO"/>
+        </w:rPr>
+        <w:t>vehicle</w:t>
+      </w:r>
+      <w:r>
+        <w:rPr>
+          <w:lang w:val="ro-RO"/>
+        </w:rPr>
+        <w:t xml:space="preserve">, and the Arduino UNO code, which handles the L293D motor driver for DC geared motor control. </w:t>
+      </w:r>
+    </w:p>
+    <w:p>
+      <w:pPr>
+        <w:ind w:firstLine="720"/>
+        <w:rPr>
+          <w:lang w:val="ro-RO"/>
+        </w:rPr>
+      </w:pPr>
+      <w:r>
+        <w:rPr>
+          <w:lang w:val="ro-RO"/>
+        </w:rPr>
+        <w:lastRenderedPageBreak/>
+        <w:t xml:space="preserve">The ESP32 software is </w:t>
+      </w:r>
+      <w:r>
+        <w:rPr>
+          <w:lang w:val="ro-RO"/>
+        </w:rPr>
+        <w:t>conveniently</w:t>
+      </w:r>
+      <w:r>
+        <w:rPr>
+          <w:lang w:val="ro-RO"/>
+        </w:rPr>
+        <w:t xml:space="preserve"> split into software modules to enable modularity and maintainability, whereas the code for the Arduino contains only one main component due to its simple nature.</w:t>
       </w:r>
     </w:p>
     <w:p>
@@ -23716,7 +24407,7 @@
         </w:rPr>
         <w:t xml:space="preserve">, 2023. Available at: </w:t>
       </w:r>
-      <w:hyperlink r:id="rId29" w:tgtFrame="_new" w:history="1">
+      <w:hyperlink r:id="rId32" w:tgtFrame="_new" w:history="1">
         <w:r>
           <w:rPr>
             <w:rStyle w:val="Hyperlink"/>
@@ -23788,7 +24479,7 @@
         </w:rPr>
         <w:t xml:space="preserve">. Available at: </w:t>
       </w:r>
-      <w:hyperlink r:id="rId30" w:tgtFrame="_new" w:history="1">
+      <w:hyperlink r:id="rId33" w:tgtFrame="_new" w:history="1">
         <w:r>
           <w:rPr>
             <w:rStyle w:val="Hyperlink"/>
@@ -23867,7 +24558,7 @@
         </w:rPr>
         <w:t xml:space="preserve">. Available at: </w:t>
       </w:r>
-      <w:hyperlink r:id="rId31" w:tgtFrame="_new" w:history="1">
+      <w:hyperlink r:id="rId34" w:tgtFrame="_new" w:history="1">
         <w:r>
           <w:rPr>
             <w:rStyle w:val="Hyperlink"/>
@@ -23926,7 +24617,7 @@
         </w:rPr>
         <w:t xml:space="preserve">. Available at: </w:t>
       </w:r>
-      <w:hyperlink r:id="rId32" w:tgtFrame="_new" w:history="1">
+      <w:hyperlink r:id="rId35" w:tgtFrame="_new" w:history="1">
         <w:r>
           <w:rPr>
             <w:rStyle w:val="Hyperlink"/>
@@ -23985,7 +24676,7 @@
         </w:rPr>
         <w:t xml:space="preserve">, 2017. Available at: </w:t>
       </w:r>
-      <w:hyperlink r:id="rId33" w:tgtFrame="_new" w:history="1">
+      <w:hyperlink r:id="rId36" w:tgtFrame="_new" w:history="1">
         <w:r>
           <w:rPr>
             <w:rStyle w:val="Hyperlink"/>
@@ -24060,7 +24751,7 @@
         </w:rPr>
         <w:t xml:space="preserve">, Version 4.3, 2023. Available at: </w:t>
       </w:r>
-      <w:hyperlink r:id="rId34" w:tgtFrame="_new" w:history="1">
+      <w:hyperlink r:id="rId37" w:tgtFrame="_new" w:history="1">
         <w:r>
           <w:rPr>
             <w:rStyle w:val="Hyperlink"/>
@@ -24167,7 +24858,7 @@
         </w:rPr>
         <w:br/>
       </w:r>
-      <w:hyperlink r:id="rId35" w:history="1">
+      <w:hyperlink r:id="rId38" w:history="1">
         <w:r>
           <w:rPr>
             <w:rStyle w:val="Hyperlink"/>
@@ -24235,7 +24926,7 @@
         </w:rPr>
         <w:t xml:space="preserve">, 2023. Available at: </w:t>
       </w:r>
-      <w:hyperlink r:id="rId36" w:tgtFrame="_new" w:history="1">
+      <w:hyperlink r:id="rId39" w:tgtFrame="_new" w:history="1">
         <w:r>
           <w:rPr>
             <w:rStyle w:val="Hyperlink"/>
@@ -24327,7 +25018,7 @@
         </w:rPr>
         <w:t xml:space="preserve">, Rev. 1.1, 2013. Available at: </w:t>
       </w:r>
-      <w:hyperlink r:id="rId37" w:tgtFrame="_new" w:history="1">
+      <w:hyperlink r:id="rId40" w:tgtFrame="_new" w:history="1">
         <w:r>
           <w:rPr>
             <w:rStyle w:val="Hyperlink"/>
@@ -24364,32 +25055,22 @@
         </w:rPr>
         <w:t xml:space="preserve"> – KEYENCE, </w:t>
       </w:r>
-      <w:proofErr w:type="gramStart"/>
       <w:r>
         <w:rPr>
           <w:rStyle w:val="Emphasis"/>
           <w:sz w:val="22"/>
           <w:szCs w:val="22"/>
         </w:rPr>
-        <w:t>What</w:t>
-      </w:r>
-      <w:proofErr w:type="gramEnd"/>
-      <w:r>
-        <w:rPr>
-          <w:rStyle w:val="Emphasis"/>
+        <w:t>What is an Ultrasonic Sensor? Sensor Basics (Detection based on Ultrasonic Waves)</w:t>
+      </w:r>
+      <w:r>
+        <w:rPr>
           <w:sz w:val="22"/>
           <w:szCs w:val="22"/>
         </w:rPr>
-        <w:t xml:space="preserve"> is an Ultrasonic Sensor? Sensor Basics (Detection based on Ultrasonic Waves)</w:t>
-      </w:r>
-      <w:r>
-        <w:rPr>
-          <w:sz w:val="22"/>
-          <w:szCs w:val="22"/>
-        </w:rPr>
         <w:t xml:space="preserve">. Available at: </w:t>
       </w:r>
-      <w:hyperlink r:id="rId38" w:tgtFrame="_new" w:history="1">
+      <w:hyperlink r:id="rId41" w:tgtFrame="_new" w:history="1">
         <w:r>
           <w:rPr>
             <w:rStyle w:val="Hyperlink"/>
@@ -24448,7 +25129,7 @@
         </w:rPr>
         <w:t xml:space="preserve">, Rev. 7810D–AVR–01/15, 2015. Available at: </w:t>
       </w:r>
-      <w:hyperlink r:id="rId39" w:tgtFrame="_new" w:history="1">
+      <w:hyperlink r:id="rId42" w:tgtFrame="_new" w:history="1">
         <w:r>
           <w:rPr>
             <w:rStyle w:val="Hyperlink"/>
@@ -24516,7 +25197,7 @@
         </w:rPr>
         <w:t xml:space="preserve">. Available at: </w:t>
       </w:r>
-      <w:hyperlink r:id="rId40" w:tgtFrame="_new" w:history="1">
+      <w:hyperlink r:id="rId43" w:tgtFrame="_new" w:history="1">
         <w:r>
           <w:rPr>
             <w:rStyle w:val="Hyperlink"/>
@@ -24612,7 +25293,7 @@
         </w:rPr>
         <w:t xml:space="preserve"> Available at: </w:t>
       </w:r>
-      <w:hyperlink r:id="rId41" w:tgtFrame="_new" w:history="1">
+      <w:hyperlink r:id="rId44" w:tgtFrame="_new" w:history="1">
         <w:r>
           <w:rPr>
             <w:rStyle w:val="Hyperlink"/>
@@ -24708,7 +25389,7 @@
         </w:rPr>
         <w:t xml:space="preserve"> Available at: </w:t>
       </w:r>
-      <w:hyperlink r:id="rId42" w:tgtFrame="_new" w:history="1">
+      <w:hyperlink r:id="rId45" w:tgtFrame="_new" w:history="1">
         <w:r>
           <w:rPr>
             <w:rStyle w:val="Hyperlink"/>
@@ -24768,7 +25449,7 @@
         </w:rPr>
         <w:t xml:space="preserve">, Rev. S, October 2019. Available at: </w:t>
       </w:r>
-      <w:hyperlink r:id="rId43" w:tgtFrame="_new" w:history="1">
+      <w:hyperlink r:id="rId46" w:tgtFrame="_new" w:history="1">
         <w:r>
           <w:rPr>
             <w:rStyle w:val="Hyperlink"/>
@@ -25125,8 +25806,8 @@
           <w:lang w:val="ro-RO"/>
         </w:rPr>
         <w:pict w14:anchorId="1A9A42CC">
-          <v:shape id="_x0000_i1031" type="#_x0000_t75" style="width:191.25pt;height:191.25pt">
-            <v:imagedata r:id="rId44" o:title=""/>
+          <v:shape id="_x0000_i1031" type="#_x0000_t75" style="width:191.3pt;height:191.3pt">
+            <v:imagedata r:id="rId47" o:title=""/>
           </v:shape>
         </w:pict>
       </w:r>
@@ -29466,7 +30147,6 @@
   <w:style w:type="character" w:default="1" w:styleId="DefaultParagraphFont">
     <w:name w:val="Default Paragraph Font"/>
     <w:uiPriority w:val="1"/>
-    <w:semiHidden/>
     <w:unhideWhenUsed/>
   </w:style>
   <w:style w:type="table" w:default="1" w:styleId="TableNormal">

</xml_diff>